<commit_message>
Add versioning information and bump version to 0.1.0
</commit_message>
<xml_diff>
--- a/static/ld-explorer-acr.docx
+++ b/static/ld-explorer-acr.docx
@@ -1,6 +1,6 @@
 
 <file path=word/document.xml><?xml version="1.0" encoding="utf-8"?>
-<w:document xmlns:wpc="http://schemas.microsoft.com/office/word/2010/wordprocessingCanvas" xmlns:cx="http://schemas.microsoft.com/office/drawing/2014/chartex" xmlns:cx1="http://schemas.microsoft.com/office/drawing/2015/9/8/chartex" xmlns:cx2="http://schemas.microsoft.com/office/drawing/2015/10/21/chartex" xmlns:cx3="http://schemas.microsoft.com/office/drawing/2016/5/9/chartex" xmlns:cx4="http://schemas.microsoft.com/office/drawing/2016/5/10/chartex" xmlns:cx5="http://schemas.microsoft.com/office/drawing/2016/5/11/chartex" xmlns:cx6="http://schemas.microsoft.com/office/drawing/2016/5/12/chartex" xmlns:cx7="http://schemas.microsoft.com/office/drawing/2016/5/13/chartex" xmlns:cx8="http://schemas.microsoft.com/office/drawing/2016/5/14/chartex" xmlns:mc="http://schemas.openxmlformats.org/markup-compatibility/2006" xmlns:aink="http://schemas.microsoft.com/office/drawing/2016/ink" xmlns:am3d="http://schemas.microsoft.com/office/drawing/2017/model3d" xmlns:o="urn:schemas-microsoft-com:office:office" xmlns:oel="http://schemas.microsoft.com/office/2019/extlst" xmlns:r="http://schemas.openxmlformats.org/officeDocument/2006/relationships" xmlns:m="http://schemas.openxmlformats.org/officeDocument/2006/math" xmlns:v="urn:schemas-microsoft-com:vml" xmlns:wp14="http://schemas.microsoft.com/office/word/2010/wordprocessingDrawing" xmlns:wp="http://schemas.openxmlformats.org/drawingml/2006/wordprocessingDrawing" xmlns:w10="urn:schemas-microsoft-com:office:word" xmlns:w="http://schemas.openxmlformats.org/wordprocessingml/2006/main" xmlns:w14="http://schemas.microsoft.com/office/word/2010/wordml" xmlns:w15="http://schemas.microsoft.com/office/word/2012/wordml" xmlns:w16cex="http://schemas.microsoft.com/office/word/2018/wordml/cex" xmlns:w16cid="http://schemas.microsoft.com/office/word/2016/wordml/cid" xmlns:w16="http://schemas.microsoft.com/office/word/2018/wordml" xmlns:w16sdtdh="http://schemas.microsoft.com/office/word/2020/wordml/sdtdatahash" xmlns:w16se="http://schemas.microsoft.com/office/word/2015/wordml/symex" xmlns:wpg="http://schemas.microsoft.com/office/word/2010/wordprocessingGroup" xmlns:wpi="http://schemas.microsoft.com/office/word/2010/wordprocessingInk" xmlns:wne="http://schemas.microsoft.com/office/word/2006/wordml" xmlns:wps="http://schemas.microsoft.com/office/word/2010/wordprocessingShape" mc:Ignorable="w14 w15 w16se w16cid w16 w16cex w16sdtdh wp14">
+<w:document xmlns:wpc="http://schemas.microsoft.com/office/word/2010/wordprocessingCanvas" xmlns:cx="http://schemas.microsoft.com/office/drawing/2014/chartex" xmlns:cx1="http://schemas.microsoft.com/office/drawing/2015/9/8/chartex" xmlns:cx2="http://schemas.microsoft.com/office/drawing/2015/10/21/chartex" xmlns:cx3="http://schemas.microsoft.com/office/drawing/2016/5/9/chartex" xmlns:cx4="http://schemas.microsoft.com/office/drawing/2016/5/10/chartex" xmlns:cx5="http://schemas.microsoft.com/office/drawing/2016/5/11/chartex" xmlns:cx6="http://schemas.microsoft.com/office/drawing/2016/5/12/chartex" xmlns:cx7="http://schemas.microsoft.com/office/drawing/2016/5/13/chartex" xmlns:cx8="http://schemas.microsoft.com/office/drawing/2016/5/14/chartex" xmlns:mc="http://schemas.openxmlformats.org/markup-compatibility/2006" xmlns:aink="http://schemas.microsoft.com/office/drawing/2016/ink" xmlns:am3d="http://schemas.microsoft.com/office/drawing/2017/model3d" xmlns:o="urn:schemas-microsoft-com:office:office" xmlns:oel="http://schemas.microsoft.com/office/2019/extlst" xmlns:r="http://schemas.openxmlformats.org/officeDocument/2006/relationships" xmlns:m="http://schemas.openxmlformats.org/officeDocument/2006/math" xmlns:v="urn:schemas-microsoft-com:vml" xmlns:wp14="http://schemas.microsoft.com/office/word/2010/wordprocessingDrawing" xmlns:wp="http://schemas.openxmlformats.org/drawingml/2006/wordprocessingDrawing" xmlns:w10="urn:schemas-microsoft-com:office:word" xmlns:w="http://schemas.openxmlformats.org/wordprocessingml/2006/main" xmlns:w14="http://schemas.microsoft.com/office/word/2010/wordml" xmlns:w15="http://schemas.microsoft.com/office/word/2012/wordml" xmlns:w16cex="http://schemas.microsoft.com/office/word/2018/wordml/cex" xmlns:w16cid="http://schemas.microsoft.com/office/word/2016/wordml/cid" xmlns:w16="http://schemas.microsoft.com/office/word/2018/wordml" xmlns:w16du="http://schemas.microsoft.com/office/word/2023/wordml/word16du" xmlns:w16sdtdh="http://schemas.microsoft.com/office/word/2020/wordml/sdtdatahash" xmlns:w16se="http://schemas.microsoft.com/office/word/2015/wordml/symex" xmlns:wpg="http://schemas.microsoft.com/office/word/2010/wordprocessingGroup" xmlns:wpi="http://schemas.microsoft.com/office/word/2010/wordprocessingInk" xmlns:wne="http://schemas.microsoft.com/office/word/2006/wordml" xmlns:wps="http://schemas.microsoft.com/office/word/2010/wordprocessingShape" mc:Ignorable="w14 w15 w16se w16cid w16 w16cex w16sdtdh w16du wp14">
   <w:body>
     <w:p>
       <w:pPr>
@@ -73,7 +73,21 @@
           <w:b w:val="0"/>
           <w:bCs w:val="0"/>
         </w:rPr>
-        <w:t>LD-Explorer version 0.0.0</w:t>
+        <w:t>LD-Explorer version 0.</w:t>
+      </w:r>
+      <w:r>
+        <w:rPr>
+          <w:b w:val="0"/>
+          <w:bCs w:val="0"/>
+        </w:rPr>
+        <w:t>1</w:t>
+      </w:r>
+      <w:r>
+        <w:rPr>
+          <w:b w:val="0"/>
+          <w:bCs w:val="0"/>
+        </w:rPr>
+        <w:t>.0</w:t>
       </w:r>
     </w:p>
     <w:p>
@@ -6842,7 +6856,7 @@
 </file>
 
 <file path=word/endnotes.xml><?xml version="1.0" encoding="utf-8"?>
-<w:endnotes xmlns:wpc="http://schemas.microsoft.com/office/word/2010/wordprocessingCanvas" xmlns:cx="http://schemas.microsoft.com/office/drawing/2014/chartex" xmlns:cx1="http://schemas.microsoft.com/office/drawing/2015/9/8/chartex" xmlns:cx2="http://schemas.microsoft.com/office/drawing/2015/10/21/chartex" xmlns:cx3="http://schemas.microsoft.com/office/drawing/2016/5/9/chartex" xmlns:cx4="http://schemas.microsoft.com/office/drawing/2016/5/10/chartex" xmlns:cx5="http://schemas.microsoft.com/office/drawing/2016/5/11/chartex" xmlns:cx6="http://schemas.microsoft.com/office/drawing/2016/5/12/chartex" xmlns:cx7="http://schemas.microsoft.com/office/drawing/2016/5/13/chartex" xmlns:cx8="http://schemas.microsoft.com/office/drawing/2016/5/14/chartex" xmlns:mc="http://schemas.openxmlformats.org/markup-compatibility/2006" xmlns:aink="http://schemas.microsoft.com/office/drawing/2016/ink" xmlns:am3d="http://schemas.microsoft.com/office/drawing/2017/model3d" xmlns:o="urn:schemas-microsoft-com:office:office" xmlns:oel="http://schemas.microsoft.com/office/2019/extlst" xmlns:r="http://schemas.openxmlformats.org/officeDocument/2006/relationships" xmlns:m="http://schemas.openxmlformats.org/officeDocument/2006/math" xmlns:v="urn:schemas-microsoft-com:vml" xmlns:wp14="http://schemas.microsoft.com/office/word/2010/wordprocessingDrawing" xmlns:wp="http://schemas.openxmlformats.org/drawingml/2006/wordprocessingDrawing" xmlns:w10="urn:schemas-microsoft-com:office:word" xmlns:w="http://schemas.openxmlformats.org/wordprocessingml/2006/main" xmlns:w14="http://schemas.microsoft.com/office/word/2010/wordml" xmlns:w15="http://schemas.microsoft.com/office/word/2012/wordml" xmlns:w16cex="http://schemas.microsoft.com/office/word/2018/wordml/cex" xmlns:w16cid="http://schemas.microsoft.com/office/word/2016/wordml/cid" xmlns:w16="http://schemas.microsoft.com/office/word/2018/wordml" xmlns:w16sdtdh="http://schemas.microsoft.com/office/word/2020/wordml/sdtdatahash" xmlns:w16se="http://schemas.microsoft.com/office/word/2015/wordml/symex" xmlns:wpg="http://schemas.microsoft.com/office/word/2010/wordprocessingGroup" xmlns:wpi="http://schemas.microsoft.com/office/word/2010/wordprocessingInk" xmlns:wne="http://schemas.microsoft.com/office/word/2006/wordml" xmlns:wps="http://schemas.microsoft.com/office/word/2010/wordprocessingShape" mc:Ignorable="w14 w15 w16se w16cid w16 w16cex w16sdtdh wp14">
+<w:endnotes xmlns:wpc="http://schemas.microsoft.com/office/word/2010/wordprocessingCanvas" xmlns:cx="http://schemas.microsoft.com/office/drawing/2014/chartex" xmlns:cx1="http://schemas.microsoft.com/office/drawing/2015/9/8/chartex" xmlns:cx2="http://schemas.microsoft.com/office/drawing/2015/10/21/chartex" xmlns:cx3="http://schemas.microsoft.com/office/drawing/2016/5/9/chartex" xmlns:cx4="http://schemas.microsoft.com/office/drawing/2016/5/10/chartex" xmlns:cx5="http://schemas.microsoft.com/office/drawing/2016/5/11/chartex" xmlns:cx6="http://schemas.microsoft.com/office/drawing/2016/5/12/chartex" xmlns:cx7="http://schemas.microsoft.com/office/drawing/2016/5/13/chartex" xmlns:cx8="http://schemas.microsoft.com/office/drawing/2016/5/14/chartex" xmlns:mc="http://schemas.openxmlformats.org/markup-compatibility/2006" xmlns:aink="http://schemas.microsoft.com/office/drawing/2016/ink" xmlns:am3d="http://schemas.microsoft.com/office/drawing/2017/model3d" xmlns:o="urn:schemas-microsoft-com:office:office" xmlns:oel="http://schemas.microsoft.com/office/2019/extlst" xmlns:r="http://schemas.openxmlformats.org/officeDocument/2006/relationships" xmlns:m="http://schemas.openxmlformats.org/officeDocument/2006/math" xmlns:v="urn:schemas-microsoft-com:vml" xmlns:wp14="http://schemas.microsoft.com/office/word/2010/wordprocessingDrawing" xmlns:wp="http://schemas.openxmlformats.org/drawingml/2006/wordprocessingDrawing" xmlns:w10="urn:schemas-microsoft-com:office:word" xmlns:w="http://schemas.openxmlformats.org/wordprocessingml/2006/main" xmlns:w14="http://schemas.microsoft.com/office/word/2010/wordml" xmlns:w15="http://schemas.microsoft.com/office/word/2012/wordml" xmlns:w16cex="http://schemas.microsoft.com/office/word/2018/wordml/cex" xmlns:w16cid="http://schemas.microsoft.com/office/word/2016/wordml/cid" xmlns:w16="http://schemas.microsoft.com/office/word/2018/wordml" xmlns:w16du="http://schemas.microsoft.com/office/word/2023/wordml/word16du" xmlns:w16sdtdh="http://schemas.microsoft.com/office/word/2020/wordml/sdtdatahash" xmlns:w16se="http://schemas.microsoft.com/office/word/2015/wordml/symex" xmlns:wpg="http://schemas.microsoft.com/office/word/2010/wordprocessingGroup" xmlns:wpi="http://schemas.microsoft.com/office/word/2010/wordprocessingInk" xmlns:wne="http://schemas.microsoft.com/office/word/2006/wordml" xmlns:wps="http://schemas.microsoft.com/office/word/2010/wordprocessingShape" mc:Ignorable="w14 w15 w16se w16cid w16 w16cex w16sdtdh w16du wp14">
   <w:endnote w:type="separator" w:id="-1">
     <w:p>
       <w:pPr>
@@ -6867,13 +6881,13 @@
 </file>
 
 <file path=word/footer1.xml><?xml version="1.0" encoding="utf-8"?>
-<w:ftr xmlns:wpc="http://schemas.microsoft.com/office/word/2010/wordprocessingCanvas" xmlns:cx="http://schemas.microsoft.com/office/drawing/2014/chartex" xmlns:cx1="http://schemas.microsoft.com/office/drawing/2015/9/8/chartex" xmlns:cx2="http://schemas.microsoft.com/office/drawing/2015/10/21/chartex" xmlns:cx3="http://schemas.microsoft.com/office/drawing/2016/5/9/chartex" xmlns:cx4="http://schemas.microsoft.com/office/drawing/2016/5/10/chartex" xmlns:cx5="http://schemas.microsoft.com/office/drawing/2016/5/11/chartex" xmlns:cx6="http://schemas.microsoft.com/office/drawing/2016/5/12/chartex" xmlns:cx7="http://schemas.microsoft.com/office/drawing/2016/5/13/chartex" xmlns:cx8="http://schemas.microsoft.com/office/drawing/2016/5/14/chartex" xmlns:mc="http://schemas.openxmlformats.org/markup-compatibility/2006" xmlns:aink="http://schemas.microsoft.com/office/drawing/2016/ink" xmlns:am3d="http://schemas.microsoft.com/office/drawing/2017/model3d" xmlns:o="urn:schemas-microsoft-com:office:office" xmlns:oel="http://schemas.microsoft.com/office/2019/extlst" xmlns:r="http://schemas.openxmlformats.org/officeDocument/2006/relationships" xmlns:m="http://schemas.openxmlformats.org/officeDocument/2006/math" xmlns:v="urn:schemas-microsoft-com:vml" xmlns:wp14="http://schemas.microsoft.com/office/word/2010/wordprocessingDrawing" xmlns:wp="http://schemas.openxmlformats.org/drawingml/2006/wordprocessingDrawing" xmlns:w10="urn:schemas-microsoft-com:office:word" xmlns:w="http://schemas.openxmlformats.org/wordprocessingml/2006/main" xmlns:w14="http://schemas.microsoft.com/office/word/2010/wordml" xmlns:w15="http://schemas.microsoft.com/office/word/2012/wordml" xmlns:w16cex="http://schemas.microsoft.com/office/word/2018/wordml/cex" xmlns:w16cid="http://schemas.microsoft.com/office/word/2016/wordml/cid" xmlns:w16="http://schemas.microsoft.com/office/word/2018/wordml" xmlns:w16sdtdh="http://schemas.microsoft.com/office/word/2020/wordml/sdtdatahash" xmlns:w16se="http://schemas.microsoft.com/office/word/2015/wordml/symex" xmlns:wpg="http://schemas.microsoft.com/office/word/2010/wordprocessingGroup" xmlns:wpi="http://schemas.microsoft.com/office/word/2010/wordprocessingInk" xmlns:wne="http://schemas.microsoft.com/office/word/2006/wordml" xmlns:wps="http://schemas.microsoft.com/office/word/2010/wordprocessingShape" mc:Ignorable="w14 w15 w16se w16cid w16 w16cex w16sdtdh wp14">
+<w:ftr xmlns:wpc="http://schemas.microsoft.com/office/word/2010/wordprocessingCanvas" xmlns:cx="http://schemas.microsoft.com/office/drawing/2014/chartex" xmlns:cx1="http://schemas.microsoft.com/office/drawing/2015/9/8/chartex" xmlns:cx2="http://schemas.microsoft.com/office/drawing/2015/10/21/chartex" xmlns:cx3="http://schemas.microsoft.com/office/drawing/2016/5/9/chartex" xmlns:cx4="http://schemas.microsoft.com/office/drawing/2016/5/10/chartex" xmlns:cx5="http://schemas.microsoft.com/office/drawing/2016/5/11/chartex" xmlns:cx6="http://schemas.microsoft.com/office/drawing/2016/5/12/chartex" xmlns:cx7="http://schemas.microsoft.com/office/drawing/2016/5/13/chartex" xmlns:cx8="http://schemas.microsoft.com/office/drawing/2016/5/14/chartex" xmlns:mc="http://schemas.openxmlformats.org/markup-compatibility/2006" xmlns:aink="http://schemas.microsoft.com/office/drawing/2016/ink" xmlns:am3d="http://schemas.microsoft.com/office/drawing/2017/model3d" xmlns:o="urn:schemas-microsoft-com:office:office" xmlns:oel="http://schemas.microsoft.com/office/2019/extlst" xmlns:r="http://schemas.openxmlformats.org/officeDocument/2006/relationships" xmlns:m="http://schemas.openxmlformats.org/officeDocument/2006/math" xmlns:v="urn:schemas-microsoft-com:vml" xmlns:wp14="http://schemas.microsoft.com/office/word/2010/wordprocessingDrawing" xmlns:wp="http://schemas.openxmlformats.org/drawingml/2006/wordprocessingDrawing" xmlns:w10="urn:schemas-microsoft-com:office:word" xmlns:w="http://schemas.openxmlformats.org/wordprocessingml/2006/main" xmlns:w14="http://schemas.microsoft.com/office/word/2010/wordml" xmlns:w15="http://schemas.microsoft.com/office/word/2012/wordml" xmlns:w16cex="http://schemas.microsoft.com/office/word/2018/wordml/cex" xmlns:w16cid="http://schemas.microsoft.com/office/word/2016/wordml/cid" xmlns:w16="http://schemas.microsoft.com/office/word/2018/wordml" xmlns:w16du="http://schemas.microsoft.com/office/word/2023/wordml/word16du" xmlns:w16sdtdh="http://schemas.microsoft.com/office/word/2020/wordml/sdtdatahash" xmlns:w16se="http://schemas.microsoft.com/office/word/2015/wordml/symex" xmlns:wpg="http://schemas.microsoft.com/office/word/2010/wordprocessingGroup" xmlns:wpi="http://schemas.microsoft.com/office/word/2010/wordprocessingInk" xmlns:wne="http://schemas.microsoft.com/office/word/2006/wordml" xmlns:wps="http://schemas.microsoft.com/office/word/2010/wordprocessingShape" mc:Ignorable="w14 w15 w16se w16cid w16 w16cex w16sdtdh w16du wp14">
   <w:p/>
 </w:ftr>
 </file>
 
 <file path=word/footer2.xml><?xml version="1.0" encoding="utf-8"?>
-<w:ftr xmlns:wpc="http://schemas.microsoft.com/office/word/2010/wordprocessingCanvas" xmlns:cx="http://schemas.microsoft.com/office/drawing/2014/chartex" xmlns:cx1="http://schemas.microsoft.com/office/drawing/2015/9/8/chartex" xmlns:cx2="http://schemas.microsoft.com/office/drawing/2015/10/21/chartex" xmlns:cx3="http://schemas.microsoft.com/office/drawing/2016/5/9/chartex" xmlns:cx4="http://schemas.microsoft.com/office/drawing/2016/5/10/chartex" xmlns:cx5="http://schemas.microsoft.com/office/drawing/2016/5/11/chartex" xmlns:cx6="http://schemas.microsoft.com/office/drawing/2016/5/12/chartex" xmlns:cx7="http://schemas.microsoft.com/office/drawing/2016/5/13/chartex" xmlns:cx8="http://schemas.microsoft.com/office/drawing/2016/5/14/chartex" xmlns:mc="http://schemas.openxmlformats.org/markup-compatibility/2006" xmlns:aink="http://schemas.microsoft.com/office/drawing/2016/ink" xmlns:am3d="http://schemas.microsoft.com/office/drawing/2017/model3d" xmlns:o="urn:schemas-microsoft-com:office:office" xmlns:oel="http://schemas.microsoft.com/office/2019/extlst" xmlns:r="http://schemas.openxmlformats.org/officeDocument/2006/relationships" xmlns:m="http://schemas.openxmlformats.org/officeDocument/2006/math" xmlns:v="urn:schemas-microsoft-com:vml" xmlns:wp14="http://schemas.microsoft.com/office/word/2010/wordprocessingDrawing" xmlns:wp="http://schemas.openxmlformats.org/drawingml/2006/wordprocessingDrawing" xmlns:w10="urn:schemas-microsoft-com:office:word" xmlns:w="http://schemas.openxmlformats.org/wordprocessingml/2006/main" xmlns:w14="http://schemas.microsoft.com/office/word/2010/wordml" xmlns:w15="http://schemas.microsoft.com/office/word/2012/wordml" xmlns:w16cex="http://schemas.microsoft.com/office/word/2018/wordml/cex" xmlns:w16cid="http://schemas.microsoft.com/office/word/2016/wordml/cid" xmlns:w16="http://schemas.microsoft.com/office/word/2018/wordml" xmlns:w16sdtdh="http://schemas.microsoft.com/office/word/2020/wordml/sdtdatahash" xmlns:w16se="http://schemas.microsoft.com/office/word/2015/wordml/symex" xmlns:wpg="http://schemas.microsoft.com/office/word/2010/wordprocessingGroup" xmlns:wpi="http://schemas.microsoft.com/office/word/2010/wordprocessingInk" xmlns:wne="http://schemas.microsoft.com/office/word/2006/wordml" xmlns:wps="http://schemas.microsoft.com/office/word/2010/wordprocessingShape" mc:Ignorable="w14 w15 w16se w16cid w16 w16cex w16sdtdh wp14">
+<w:ftr xmlns:wpc="http://schemas.microsoft.com/office/word/2010/wordprocessingCanvas" xmlns:cx="http://schemas.microsoft.com/office/drawing/2014/chartex" xmlns:cx1="http://schemas.microsoft.com/office/drawing/2015/9/8/chartex" xmlns:cx2="http://schemas.microsoft.com/office/drawing/2015/10/21/chartex" xmlns:cx3="http://schemas.microsoft.com/office/drawing/2016/5/9/chartex" xmlns:cx4="http://schemas.microsoft.com/office/drawing/2016/5/10/chartex" xmlns:cx5="http://schemas.microsoft.com/office/drawing/2016/5/11/chartex" xmlns:cx6="http://schemas.microsoft.com/office/drawing/2016/5/12/chartex" xmlns:cx7="http://schemas.microsoft.com/office/drawing/2016/5/13/chartex" xmlns:cx8="http://schemas.microsoft.com/office/drawing/2016/5/14/chartex" xmlns:mc="http://schemas.openxmlformats.org/markup-compatibility/2006" xmlns:aink="http://schemas.microsoft.com/office/drawing/2016/ink" xmlns:am3d="http://schemas.microsoft.com/office/drawing/2017/model3d" xmlns:o="urn:schemas-microsoft-com:office:office" xmlns:oel="http://schemas.microsoft.com/office/2019/extlst" xmlns:r="http://schemas.openxmlformats.org/officeDocument/2006/relationships" xmlns:m="http://schemas.openxmlformats.org/officeDocument/2006/math" xmlns:v="urn:schemas-microsoft-com:vml" xmlns:wp14="http://schemas.microsoft.com/office/word/2010/wordprocessingDrawing" xmlns:wp="http://schemas.openxmlformats.org/drawingml/2006/wordprocessingDrawing" xmlns:w10="urn:schemas-microsoft-com:office:word" xmlns:w="http://schemas.openxmlformats.org/wordprocessingml/2006/main" xmlns:w14="http://schemas.microsoft.com/office/word/2010/wordml" xmlns:w15="http://schemas.microsoft.com/office/word/2012/wordml" xmlns:w16cex="http://schemas.microsoft.com/office/word/2018/wordml/cex" xmlns:w16cid="http://schemas.microsoft.com/office/word/2016/wordml/cid" xmlns:w16="http://schemas.microsoft.com/office/word/2018/wordml" xmlns:w16du="http://schemas.microsoft.com/office/word/2023/wordml/word16du" xmlns:w16sdtdh="http://schemas.microsoft.com/office/word/2020/wordml/sdtdatahash" xmlns:w16se="http://schemas.microsoft.com/office/word/2015/wordml/symex" xmlns:wpg="http://schemas.microsoft.com/office/word/2010/wordprocessingGroup" xmlns:wpi="http://schemas.microsoft.com/office/word/2010/wordprocessingInk" xmlns:wne="http://schemas.microsoft.com/office/word/2006/wordml" xmlns:wps="http://schemas.microsoft.com/office/word/2010/wordprocessingShape" mc:Ignorable="w14 w15 w16se w16cid w16 w16cex w16sdtdh w16du wp14">
   <w:p>
     <w:pPr>
       <w:pStyle w:val="Footer"/>
@@ -6950,7 +6964,7 @@
 </file>
 
 <file path=word/footer3.xml><?xml version="1.0" encoding="utf-8"?>
-<w:ftr xmlns:wpc="http://schemas.microsoft.com/office/word/2010/wordprocessingCanvas" xmlns:cx="http://schemas.microsoft.com/office/drawing/2014/chartex" xmlns:cx1="http://schemas.microsoft.com/office/drawing/2015/9/8/chartex" xmlns:cx2="http://schemas.microsoft.com/office/drawing/2015/10/21/chartex" xmlns:cx3="http://schemas.microsoft.com/office/drawing/2016/5/9/chartex" xmlns:cx4="http://schemas.microsoft.com/office/drawing/2016/5/10/chartex" xmlns:cx5="http://schemas.microsoft.com/office/drawing/2016/5/11/chartex" xmlns:cx6="http://schemas.microsoft.com/office/drawing/2016/5/12/chartex" xmlns:cx7="http://schemas.microsoft.com/office/drawing/2016/5/13/chartex" xmlns:cx8="http://schemas.microsoft.com/office/drawing/2016/5/14/chartex" xmlns:mc="http://schemas.openxmlformats.org/markup-compatibility/2006" xmlns:aink="http://schemas.microsoft.com/office/drawing/2016/ink" xmlns:am3d="http://schemas.microsoft.com/office/drawing/2017/model3d" xmlns:o="urn:schemas-microsoft-com:office:office" xmlns:oel="http://schemas.microsoft.com/office/2019/extlst" xmlns:r="http://schemas.openxmlformats.org/officeDocument/2006/relationships" xmlns:m="http://schemas.openxmlformats.org/officeDocument/2006/math" xmlns:v="urn:schemas-microsoft-com:vml" xmlns:wp14="http://schemas.microsoft.com/office/word/2010/wordprocessingDrawing" xmlns:wp="http://schemas.openxmlformats.org/drawingml/2006/wordprocessingDrawing" xmlns:w10="urn:schemas-microsoft-com:office:word" xmlns:w="http://schemas.openxmlformats.org/wordprocessingml/2006/main" xmlns:w14="http://schemas.microsoft.com/office/word/2010/wordml" xmlns:w15="http://schemas.microsoft.com/office/word/2012/wordml" xmlns:w16cex="http://schemas.microsoft.com/office/word/2018/wordml/cex" xmlns:w16cid="http://schemas.microsoft.com/office/word/2016/wordml/cid" xmlns:w16="http://schemas.microsoft.com/office/word/2018/wordml" xmlns:w16sdtdh="http://schemas.microsoft.com/office/word/2020/wordml/sdtdatahash" xmlns:w16se="http://schemas.microsoft.com/office/word/2015/wordml/symex" xmlns:wpg="http://schemas.microsoft.com/office/word/2010/wordprocessingGroup" xmlns:wpi="http://schemas.microsoft.com/office/word/2010/wordprocessingInk" xmlns:wne="http://schemas.microsoft.com/office/word/2006/wordml" xmlns:wps="http://schemas.microsoft.com/office/word/2010/wordprocessingShape" mc:Ignorable="w14 w15 w16se w16cid w16 w16cex w16sdtdh wp14">
+<w:ftr xmlns:wpc="http://schemas.microsoft.com/office/word/2010/wordprocessingCanvas" xmlns:cx="http://schemas.microsoft.com/office/drawing/2014/chartex" xmlns:cx1="http://schemas.microsoft.com/office/drawing/2015/9/8/chartex" xmlns:cx2="http://schemas.microsoft.com/office/drawing/2015/10/21/chartex" xmlns:cx3="http://schemas.microsoft.com/office/drawing/2016/5/9/chartex" xmlns:cx4="http://schemas.microsoft.com/office/drawing/2016/5/10/chartex" xmlns:cx5="http://schemas.microsoft.com/office/drawing/2016/5/11/chartex" xmlns:cx6="http://schemas.microsoft.com/office/drawing/2016/5/12/chartex" xmlns:cx7="http://schemas.microsoft.com/office/drawing/2016/5/13/chartex" xmlns:cx8="http://schemas.microsoft.com/office/drawing/2016/5/14/chartex" xmlns:mc="http://schemas.openxmlformats.org/markup-compatibility/2006" xmlns:aink="http://schemas.microsoft.com/office/drawing/2016/ink" xmlns:am3d="http://schemas.microsoft.com/office/drawing/2017/model3d" xmlns:o="urn:schemas-microsoft-com:office:office" xmlns:oel="http://schemas.microsoft.com/office/2019/extlst" xmlns:r="http://schemas.openxmlformats.org/officeDocument/2006/relationships" xmlns:m="http://schemas.openxmlformats.org/officeDocument/2006/math" xmlns:v="urn:schemas-microsoft-com:vml" xmlns:wp14="http://schemas.microsoft.com/office/word/2010/wordprocessingDrawing" xmlns:wp="http://schemas.openxmlformats.org/drawingml/2006/wordprocessingDrawing" xmlns:w10="urn:schemas-microsoft-com:office:word" xmlns:w="http://schemas.openxmlformats.org/wordprocessingml/2006/main" xmlns:w14="http://schemas.microsoft.com/office/word/2010/wordml" xmlns:w15="http://schemas.microsoft.com/office/word/2012/wordml" xmlns:w16cex="http://schemas.microsoft.com/office/word/2018/wordml/cex" xmlns:w16cid="http://schemas.microsoft.com/office/word/2016/wordml/cid" xmlns:w16="http://schemas.microsoft.com/office/word/2018/wordml" xmlns:w16du="http://schemas.microsoft.com/office/word/2023/wordml/word16du" xmlns:w16sdtdh="http://schemas.microsoft.com/office/word/2020/wordml/sdtdatahash" xmlns:w16se="http://schemas.microsoft.com/office/word/2015/wordml/symex" xmlns:wpg="http://schemas.microsoft.com/office/word/2010/wordprocessingGroup" xmlns:wpi="http://schemas.microsoft.com/office/word/2010/wordprocessingInk" xmlns:wne="http://schemas.microsoft.com/office/word/2006/wordml" xmlns:wps="http://schemas.microsoft.com/office/word/2010/wordprocessingShape" mc:Ignorable="w14 w15 w16se w16cid w16 w16cex w16sdtdh w16du wp14">
   <w:p>
     <w:pPr>
       <w:spacing w:after="0" w:line="240" w:lineRule="auto"/>
@@ -7035,7 +7049,7 @@
 </file>
 
 <file path=word/footnotes.xml><?xml version="1.0" encoding="utf-8"?>
-<w:footnotes xmlns:wpc="http://schemas.microsoft.com/office/word/2010/wordprocessingCanvas" xmlns:cx="http://schemas.microsoft.com/office/drawing/2014/chartex" xmlns:cx1="http://schemas.microsoft.com/office/drawing/2015/9/8/chartex" xmlns:cx2="http://schemas.microsoft.com/office/drawing/2015/10/21/chartex" xmlns:cx3="http://schemas.microsoft.com/office/drawing/2016/5/9/chartex" xmlns:cx4="http://schemas.microsoft.com/office/drawing/2016/5/10/chartex" xmlns:cx5="http://schemas.microsoft.com/office/drawing/2016/5/11/chartex" xmlns:cx6="http://schemas.microsoft.com/office/drawing/2016/5/12/chartex" xmlns:cx7="http://schemas.microsoft.com/office/drawing/2016/5/13/chartex" xmlns:cx8="http://schemas.microsoft.com/office/drawing/2016/5/14/chartex" xmlns:mc="http://schemas.openxmlformats.org/markup-compatibility/2006" xmlns:aink="http://schemas.microsoft.com/office/drawing/2016/ink" xmlns:am3d="http://schemas.microsoft.com/office/drawing/2017/model3d" xmlns:o="urn:schemas-microsoft-com:office:office" xmlns:oel="http://schemas.microsoft.com/office/2019/extlst" xmlns:r="http://schemas.openxmlformats.org/officeDocument/2006/relationships" xmlns:m="http://schemas.openxmlformats.org/officeDocument/2006/math" xmlns:v="urn:schemas-microsoft-com:vml" xmlns:wp14="http://schemas.microsoft.com/office/word/2010/wordprocessingDrawing" xmlns:wp="http://schemas.openxmlformats.org/drawingml/2006/wordprocessingDrawing" xmlns:w10="urn:schemas-microsoft-com:office:word" xmlns:w="http://schemas.openxmlformats.org/wordprocessingml/2006/main" xmlns:w14="http://schemas.microsoft.com/office/word/2010/wordml" xmlns:w15="http://schemas.microsoft.com/office/word/2012/wordml" xmlns:w16cex="http://schemas.microsoft.com/office/word/2018/wordml/cex" xmlns:w16cid="http://schemas.microsoft.com/office/word/2016/wordml/cid" xmlns:w16="http://schemas.microsoft.com/office/word/2018/wordml" xmlns:w16sdtdh="http://schemas.microsoft.com/office/word/2020/wordml/sdtdatahash" xmlns:w16se="http://schemas.microsoft.com/office/word/2015/wordml/symex" xmlns:wpg="http://schemas.microsoft.com/office/word/2010/wordprocessingGroup" xmlns:wpi="http://schemas.microsoft.com/office/word/2010/wordprocessingInk" xmlns:wne="http://schemas.microsoft.com/office/word/2006/wordml" xmlns:wps="http://schemas.microsoft.com/office/word/2010/wordprocessingShape" mc:Ignorable="w14 w15 w16se w16cid w16 w16cex w16sdtdh wp14">
+<w:footnotes xmlns:wpc="http://schemas.microsoft.com/office/word/2010/wordprocessingCanvas" xmlns:cx="http://schemas.microsoft.com/office/drawing/2014/chartex" xmlns:cx1="http://schemas.microsoft.com/office/drawing/2015/9/8/chartex" xmlns:cx2="http://schemas.microsoft.com/office/drawing/2015/10/21/chartex" xmlns:cx3="http://schemas.microsoft.com/office/drawing/2016/5/9/chartex" xmlns:cx4="http://schemas.microsoft.com/office/drawing/2016/5/10/chartex" xmlns:cx5="http://schemas.microsoft.com/office/drawing/2016/5/11/chartex" xmlns:cx6="http://schemas.microsoft.com/office/drawing/2016/5/12/chartex" xmlns:cx7="http://schemas.microsoft.com/office/drawing/2016/5/13/chartex" xmlns:cx8="http://schemas.microsoft.com/office/drawing/2016/5/14/chartex" xmlns:mc="http://schemas.openxmlformats.org/markup-compatibility/2006" xmlns:aink="http://schemas.microsoft.com/office/drawing/2016/ink" xmlns:am3d="http://schemas.microsoft.com/office/drawing/2017/model3d" xmlns:o="urn:schemas-microsoft-com:office:office" xmlns:oel="http://schemas.microsoft.com/office/2019/extlst" xmlns:r="http://schemas.openxmlformats.org/officeDocument/2006/relationships" xmlns:m="http://schemas.openxmlformats.org/officeDocument/2006/math" xmlns:v="urn:schemas-microsoft-com:vml" xmlns:wp14="http://schemas.microsoft.com/office/word/2010/wordprocessingDrawing" xmlns:wp="http://schemas.openxmlformats.org/drawingml/2006/wordprocessingDrawing" xmlns:w10="urn:schemas-microsoft-com:office:word" xmlns:w="http://schemas.openxmlformats.org/wordprocessingml/2006/main" xmlns:w14="http://schemas.microsoft.com/office/word/2010/wordml" xmlns:w15="http://schemas.microsoft.com/office/word/2012/wordml" xmlns:w16cex="http://schemas.microsoft.com/office/word/2018/wordml/cex" xmlns:w16cid="http://schemas.microsoft.com/office/word/2016/wordml/cid" xmlns:w16="http://schemas.microsoft.com/office/word/2018/wordml" xmlns:w16du="http://schemas.microsoft.com/office/word/2023/wordml/word16du" xmlns:w16sdtdh="http://schemas.microsoft.com/office/word/2020/wordml/sdtdatahash" xmlns:w16se="http://schemas.microsoft.com/office/word/2015/wordml/symex" xmlns:wpg="http://schemas.microsoft.com/office/word/2010/wordprocessingGroup" xmlns:wpi="http://schemas.microsoft.com/office/word/2010/wordprocessingInk" xmlns:wne="http://schemas.microsoft.com/office/word/2006/wordml" xmlns:wps="http://schemas.microsoft.com/office/word/2010/wordprocessingShape" mc:Ignorable="w14 w15 w16se w16cid w16 w16cex w16sdtdh w16du wp14">
   <w:footnote w:type="separator" w:id="-1">
     <w:p>
       <w:pPr>
@@ -7060,7 +7074,7 @@
 </file>
 
 <file path=word/header1.xml><?xml version="1.0" encoding="utf-8"?>
-<w:hdr xmlns:wpc="http://schemas.microsoft.com/office/word/2010/wordprocessingCanvas" xmlns:cx="http://schemas.microsoft.com/office/drawing/2014/chartex" xmlns:cx1="http://schemas.microsoft.com/office/drawing/2015/9/8/chartex" xmlns:cx2="http://schemas.microsoft.com/office/drawing/2015/10/21/chartex" xmlns:cx3="http://schemas.microsoft.com/office/drawing/2016/5/9/chartex" xmlns:cx4="http://schemas.microsoft.com/office/drawing/2016/5/10/chartex" xmlns:cx5="http://schemas.microsoft.com/office/drawing/2016/5/11/chartex" xmlns:cx6="http://schemas.microsoft.com/office/drawing/2016/5/12/chartex" xmlns:cx7="http://schemas.microsoft.com/office/drawing/2016/5/13/chartex" xmlns:cx8="http://schemas.microsoft.com/office/drawing/2016/5/14/chartex" xmlns:mc="http://schemas.openxmlformats.org/markup-compatibility/2006" xmlns:aink="http://schemas.microsoft.com/office/drawing/2016/ink" xmlns:am3d="http://schemas.microsoft.com/office/drawing/2017/model3d" xmlns:o="urn:schemas-microsoft-com:office:office" xmlns:oel="http://schemas.microsoft.com/office/2019/extlst" xmlns:r="http://schemas.openxmlformats.org/officeDocument/2006/relationships" xmlns:m="http://schemas.openxmlformats.org/officeDocument/2006/math" xmlns:v="urn:schemas-microsoft-com:vml" xmlns:wp14="http://schemas.microsoft.com/office/word/2010/wordprocessingDrawing" xmlns:wp="http://schemas.openxmlformats.org/drawingml/2006/wordprocessingDrawing" xmlns:w10="urn:schemas-microsoft-com:office:word" xmlns:w="http://schemas.openxmlformats.org/wordprocessingml/2006/main" xmlns:w14="http://schemas.microsoft.com/office/word/2010/wordml" xmlns:w15="http://schemas.microsoft.com/office/word/2012/wordml" xmlns:w16cex="http://schemas.microsoft.com/office/word/2018/wordml/cex" xmlns:w16cid="http://schemas.microsoft.com/office/word/2016/wordml/cid" xmlns:w16="http://schemas.microsoft.com/office/word/2018/wordml" xmlns:w16sdtdh="http://schemas.microsoft.com/office/word/2020/wordml/sdtdatahash" xmlns:w16se="http://schemas.microsoft.com/office/word/2015/wordml/symex" xmlns:wpg="http://schemas.microsoft.com/office/word/2010/wordprocessingGroup" xmlns:wpi="http://schemas.microsoft.com/office/word/2010/wordprocessingInk" xmlns:wne="http://schemas.microsoft.com/office/word/2006/wordml" xmlns:wps="http://schemas.microsoft.com/office/word/2010/wordprocessingShape" mc:Ignorable="w14 w15 w16se w16cid w16 w16cex w16sdtdh wp14">
+<w:hdr xmlns:wpc="http://schemas.microsoft.com/office/word/2010/wordprocessingCanvas" xmlns:cx="http://schemas.microsoft.com/office/drawing/2014/chartex" xmlns:cx1="http://schemas.microsoft.com/office/drawing/2015/9/8/chartex" xmlns:cx2="http://schemas.microsoft.com/office/drawing/2015/10/21/chartex" xmlns:cx3="http://schemas.microsoft.com/office/drawing/2016/5/9/chartex" xmlns:cx4="http://schemas.microsoft.com/office/drawing/2016/5/10/chartex" xmlns:cx5="http://schemas.microsoft.com/office/drawing/2016/5/11/chartex" xmlns:cx6="http://schemas.microsoft.com/office/drawing/2016/5/12/chartex" xmlns:cx7="http://schemas.microsoft.com/office/drawing/2016/5/13/chartex" xmlns:cx8="http://schemas.microsoft.com/office/drawing/2016/5/14/chartex" xmlns:mc="http://schemas.openxmlformats.org/markup-compatibility/2006" xmlns:aink="http://schemas.microsoft.com/office/drawing/2016/ink" xmlns:am3d="http://schemas.microsoft.com/office/drawing/2017/model3d" xmlns:o="urn:schemas-microsoft-com:office:office" xmlns:oel="http://schemas.microsoft.com/office/2019/extlst" xmlns:r="http://schemas.openxmlformats.org/officeDocument/2006/relationships" xmlns:m="http://schemas.openxmlformats.org/officeDocument/2006/math" xmlns:v="urn:schemas-microsoft-com:vml" xmlns:wp14="http://schemas.microsoft.com/office/word/2010/wordprocessingDrawing" xmlns:wp="http://schemas.openxmlformats.org/drawingml/2006/wordprocessingDrawing" xmlns:w10="urn:schemas-microsoft-com:office:word" xmlns:w="http://schemas.openxmlformats.org/wordprocessingml/2006/main" xmlns:w14="http://schemas.microsoft.com/office/word/2010/wordml" xmlns:w15="http://schemas.microsoft.com/office/word/2012/wordml" xmlns:w16cex="http://schemas.microsoft.com/office/word/2018/wordml/cex" xmlns:w16cid="http://schemas.microsoft.com/office/word/2016/wordml/cid" xmlns:w16="http://schemas.microsoft.com/office/word/2018/wordml" xmlns:w16du="http://schemas.microsoft.com/office/word/2023/wordml/word16du" xmlns:w16sdtdh="http://schemas.microsoft.com/office/word/2020/wordml/sdtdatahash" xmlns:w16se="http://schemas.microsoft.com/office/word/2015/wordml/symex" xmlns:wpg="http://schemas.microsoft.com/office/word/2010/wordprocessingGroup" xmlns:wpi="http://schemas.microsoft.com/office/word/2010/wordprocessingInk" xmlns:wne="http://schemas.microsoft.com/office/word/2006/wordml" xmlns:wps="http://schemas.microsoft.com/office/word/2010/wordprocessingShape" mc:Ignorable="w14 w15 w16se w16cid w16 w16cex w16sdtdh w16du wp14">
   <w:p>
     <w:pPr>
       <w:pStyle w:val="Header"/>
@@ -7070,7 +7084,7 @@
 </file>
 
 <file path=word/header2.xml><?xml version="1.0" encoding="utf-8"?>
-<w:hdr xmlns:wpc="http://schemas.microsoft.com/office/word/2010/wordprocessingCanvas" xmlns:cx="http://schemas.microsoft.com/office/drawing/2014/chartex" xmlns:cx1="http://schemas.microsoft.com/office/drawing/2015/9/8/chartex" xmlns:cx2="http://schemas.microsoft.com/office/drawing/2015/10/21/chartex" xmlns:cx3="http://schemas.microsoft.com/office/drawing/2016/5/9/chartex" xmlns:cx4="http://schemas.microsoft.com/office/drawing/2016/5/10/chartex" xmlns:cx5="http://schemas.microsoft.com/office/drawing/2016/5/11/chartex" xmlns:cx6="http://schemas.microsoft.com/office/drawing/2016/5/12/chartex" xmlns:cx7="http://schemas.microsoft.com/office/drawing/2016/5/13/chartex" xmlns:cx8="http://schemas.microsoft.com/office/drawing/2016/5/14/chartex" xmlns:mc="http://schemas.openxmlformats.org/markup-compatibility/2006" xmlns:aink="http://schemas.microsoft.com/office/drawing/2016/ink" xmlns:am3d="http://schemas.microsoft.com/office/drawing/2017/model3d" xmlns:o="urn:schemas-microsoft-com:office:office" xmlns:oel="http://schemas.microsoft.com/office/2019/extlst" xmlns:r="http://schemas.openxmlformats.org/officeDocument/2006/relationships" xmlns:m="http://schemas.openxmlformats.org/officeDocument/2006/math" xmlns:v="urn:schemas-microsoft-com:vml" xmlns:wp14="http://schemas.microsoft.com/office/word/2010/wordprocessingDrawing" xmlns:wp="http://schemas.openxmlformats.org/drawingml/2006/wordprocessingDrawing" xmlns:w10="urn:schemas-microsoft-com:office:word" xmlns:w="http://schemas.openxmlformats.org/wordprocessingml/2006/main" xmlns:w14="http://schemas.microsoft.com/office/word/2010/wordml" xmlns:w15="http://schemas.microsoft.com/office/word/2012/wordml" xmlns:w16cex="http://schemas.microsoft.com/office/word/2018/wordml/cex" xmlns:w16cid="http://schemas.microsoft.com/office/word/2016/wordml/cid" xmlns:w16="http://schemas.microsoft.com/office/word/2018/wordml" xmlns:w16sdtdh="http://schemas.microsoft.com/office/word/2020/wordml/sdtdatahash" xmlns:w16se="http://schemas.microsoft.com/office/word/2015/wordml/symex" xmlns:wpg="http://schemas.microsoft.com/office/word/2010/wordprocessingGroup" xmlns:wpi="http://schemas.microsoft.com/office/word/2010/wordprocessingInk" xmlns:wne="http://schemas.microsoft.com/office/word/2006/wordml" xmlns:wps="http://schemas.microsoft.com/office/word/2010/wordprocessingShape" mc:Ignorable="w14 w15 w16se w16cid w16 w16cex w16sdtdh wp14">
+<w:hdr xmlns:wpc="http://schemas.microsoft.com/office/word/2010/wordprocessingCanvas" xmlns:cx="http://schemas.microsoft.com/office/drawing/2014/chartex" xmlns:cx1="http://schemas.microsoft.com/office/drawing/2015/9/8/chartex" xmlns:cx2="http://schemas.microsoft.com/office/drawing/2015/10/21/chartex" xmlns:cx3="http://schemas.microsoft.com/office/drawing/2016/5/9/chartex" xmlns:cx4="http://schemas.microsoft.com/office/drawing/2016/5/10/chartex" xmlns:cx5="http://schemas.microsoft.com/office/drawing/2016/5/11/chartex" xmlns:cx6="http://schemas.microsoft.com/office/drawing/2016/5/12/chartex" xmlns:cx7="http://schemas.microsoft.com/office/drawing/2016/5/13/chartex" xmlns:cx8="http://schemas.microsoft.com/office/drawing/2016/5/14/chartex" xmlns:mc="http://schemas.openxmlformats.org/markup-compatibility/2006" xmlns:aink="http://schemas.microsoft.com/office/drawing/2016/ink" xmlns:am3d="http://schemas.microsoft.com/office/drawing/2017/model3d" xmlns:o="urn:schemas-microsoft-com:office:office" xmlns:oel="http://schemas.microsoft.com/office/2019/extlst" xmlns:r="http://schemas.openxmlformats.org/officeDocument/2006/relationships" xmlns:m="http://schemas.openxmlformats.org/officeDocument/2006/math" xmlns:v="urn:schemas-microsoft-com:vml" xmlns:wp14="http://schemas.microsoft.com/office/word/2010/wordprocessingDrawing" xmlns:wp="http://schemas.openxmlformats.org/drawingml/2006/wordprocessingDrawing" xmlns:w10="urn:schemas-microsoft-com:office:word" xmlns:w="http://schemas.openxmlformats.org/wordprocessingml/2006/main" xmlns:w14="http://schemas.microsoft.com/office/word/2010/wordml" xmlns:w15="http://schemas.microsoft.com/office/word/2012/wordml" xmlns:w16cex="http://schemas.microsoft.com/office/word/2018/wordml/cex" xmlns:w16cid="http://schemas.microsoft.com/office/word/2016/wordml/cid" xmlns:w16="http://schemas.microsoft.com/office/word/2018/wordml" xmlns:w16du="http://schemas.microsoft.com/office/word/2023/wordml/word16du" xmlns:w16sdtdh="http://schemas.microsoft.com/office/word/2020/wordml/sdtdatahash" xmlns:w16se="http://schemas.microsoft.com/office/word/2015/wordml/symex" xmlns:wpg="http://schemas.microsoft.com/office/word/2010/wordprocessingGroup" xmlns:wpi="http://schemas.microsoft.com/office/word/2010/wordprocessingInk" xmlns:wne="http://schemas.microsoft.com/office/word/2006/wordml" xmlns:wps="http://schemas.microsoft.com/office/word/2010/wordprocessingShape" mc:Ignorable="w14 w15 w16se w16cid w16 w16cex w16sdtdh w16du wp14">
   <w:p>
     <w:pPr>
       <w:pStyle w:val="Header"/>
@@ -7080,7 +7094,7 @@
 </file>
 
 <file path=word/numbering.xml><?xml version="1.0" encoding="utf-8"?>
-<w:numbering xmlns:wpc="http://schemas.microsoft.com/office/word/2010/wordprocessingCanvas" xmlns:cx="http://schemas.microsoft.com/office/drawing/2014/chartex" xmlns:cx1="http://schemas.microsoft.com/office/drawing/2015/9/8/chartex" xmlns:cx2="http://schemas.microsoft.com/office/drawing/2015/10/21/chartex" xmlns:cx3="http://schemas.microsoft.com/office/drawing/2016/5/9/chartex" xmlns:cx4="http://schemas.microsoft.com/office/drawing/2016/5/10/chartex" xmlns:cx5="http://schemas.microsoft.com/office/drawing/2016/5/11/chartex" xmlns:cx6="http://schemas.microsoft.com/office/drawing/2016/5/12/chartex" xmlns:cx7="http://schemas.microsoft.com/office/drawing/2016/5/13/chartex" xmlns:cx8="http://schemas.microsoft.com/office/drawing/2016/5/14/chartex" xmlns:mc="http://schemas.openxmlformats.org/markup-compatibility/2006" xmlns:aink="http://schemas.microsoft.com/office/drawing/2016/ink" xmlns:am3d="http://schemas.microsoft.com/office/drawing/2017/model3d" xmlns:o="urn:schemas-microsoft-com:office:office" xmlns:oel="http://schemas.microsoft.com/office/2019/extlst" xmlns:r="http://schemas.openxmlformats.org/officeDocument/2006/relationships" xmlns:m="http://schemas.openxmlformats.org/officeDocument/2006/math" xmlns:v="urn:schemas-microsoft-com:vml" xmlns:wp14="http://schemas.microsoft.com/office/word/2010/wordprocessingDrawing" xmlns:wp="http://schemas.openxmlformats.org/drawingml/2006/wordprocessingDrawing" xmlns:w10="urn:schemas-microsoft-com:office:word" xmlns:w="http://schemas.openxmlformats.org/wordprocessingml/2006/main" xmlns:w14="http://schemas.microsoft.com/office/word/2010/wordml" xmlns:w15="http://schemas.microsoft.com/office/word/2012/wordml" xmlns:w16cex="http://schemas.microsoft.com/office/word/2018/wordml/cex" xmlns:w16cid="http://schemas.microsoft.com/office/word/2016/wordml/cid" xmlns:w16="http://schemas.microsoft.com/office/word/2018/wordml" xmlns:w16sdtdh="http://schemas.microsoft.com/office/word/2020/wordml/sdtdatahash" xmlns:w16se="http://schemas.microsoft.com/office/word/2015/wordml/symex" xmlns:wpg="http://schemas.microsoft.com/office/word/2010/wordprocessingGroup" xmlns:wpi="http://schemas.microsoft.com/office/word/2010/wordprocessingInk" xmlns:wne="http://schemas.microsoft.com/office/word/2006/wordml" xmlns:wps="http://schemas.microsoft.com/office/word/2010/wordprocessingShape" mc:Ignorable="w14 w15 w16se w16cid w16 w16cex w16sdtdh wp14">
+<w:numbering xmlns:wpc="http://schemas.microsoft.com/office/word/2010/wordprocessingCanvas" xmlns:cx="http://schemas.microsoft.com/office/drawing/2014/chartex" xmlns:cx1="http://schemas.microsoft.com/office/drawing/2015/9/8/chartex" xmlns:cx2="http://schemas.microsoft.com/office/drawing/2015/10/21/chartex" xmlns:cx3="http://schemas.microsoft.com/office/drawing/2016/5/9/chartex" xmlns:cx4="http://schemas.microsoft.com/office/drawing/2016/5/10/chartex" xmlns:cx5="http://schemas.microsoft.com/office/drawing/2016/5/11/chartex" xmlns:cx6="http://schemas.microsoft.com/office/drawing/2016/5/12/chartex" xmlns:cx7="http://schemas.microsoft.com/office/drawing/2016/5/13/chartex" xmlns:cx8="http://schemas.microsoft.com/office/drawing/2016/5/14/chartex" xmlns:mc="http://schemas.openxmlformats.org/markup-compatibility/2006" xmlns:aink="http://schemas.microsoft.com/office/drawing/2016/ink" xmlns:am3d="http://schemas.microsoft.com/office/drawing/2017/model3d" xmlns:o="urn:schemas-microsoft-com:office:office" xmlns:oel="http://schemas.microsoft.com/office/2019/extlst" xmlns:r="http://schemas.openxmlformats.org/officeDocument/2006/relationships" xmlns:m="http://schemas.openxmlformats.org/officeDocument/2006/math" xmlns:v="urn:schemas-microsoft-com:vml" xmlns:wp14="http://schemas.microsoft.com/office/word/2010/wordprocessingDrawing" xmlns:wp="http://schemas.openxmlformats.org/drawingml/2006/wordprocessingDrawing" xmlns:w10="urn:schemas-microsoft-com:office:word" xmlns:w="http://schemas.openxmlformats.org/wordprocessingml/2006/main" xmlns:w14="http://schemas.microsoft.com/office/word/2010/wordml" xmlns:w15="http://schemas.microsoft.com/office/word/2012/wordml" xmlns:w16cex="http://schemas.microsoft.com/office/word/2018/wordml/cex" xmlns:w16cid="http://schemas.microsoft.com/office/word/2016/wordml/cid" xmlns:w16="http://schemas.microsoft.com/office/word/2018/wordml" xmlns:w16du="http://schemas.microsoft.com/office/word/2023/wordml/word16du" xmlns:w16sdtdh="http://schemas.microsoft.com/office/word/2020/wordml/sdtdatahash" xmlns:w16se="http://schemas.microsoft.com/office/word/2015/wordml/symex" xmlns:wpg="http://schemas.microsoft.com/office/word/2010/wordprocessingGroup" xmlns:wpi="http://schemas.microsoft.com/office/word/2010/wordprocessingInk" xmlns:wne="http://schemas.microsoft.com/office/word/2006/wordml" xmlns:wps="http://schemas.microsoft.com/office/word/2010/wordprocessingShape" mc:Ignorable="w14 w15 w16se w16cid w16 w16cex w16sdtdh w16du wp14">
   <w:abstractNum w:abstractNumId="0" w15:restartNumberingAfterBreak="0">
     <w:nsid w:val="00000001"/>
     <w:multiLevelType w:val="multilevel"/>
@@ -8283,7 +8297,7 @@
 </file>
 
 <file path=word/styles.xml><?xml version="1.0" encoding="utf-8"?>
-<w:styles xmlns:mc="http://schemas.openxmlformats.org/markup-compatibility/2006" xmlns:r="http://schemas.openxmlformats.org/officeDocument/2006/relationships" xmlns:w="http://schemas.openxmlformats.org/wordprocessingml/2006/main" xmlns:w14="http://schemas.microsoft.com/office/word/2010/wordml" xmlns:w15="http://schemas.microsoft.com/office/word/2012/wordml" xmlns:w16cex="http://schemas.microsoft.com/office/word/2018/wordml/cex" xmlns:w16cid="http://schemas.microsoft.com/office/word/2016/wordml/cid" xmlns:w16="http://schemas.microsoft.com/office/word/2018/wordml" xmlns:w16sdtdh="http://schemas.microsoft.com/office/word/2020/wordml/sdtdatahash" xmlns:w16se="http://schemas.microsoft.com/office/word/2015/wordml/symex" mc:Ignorable="w14 w15 w16se w16cid w16 w16cex w16sdtdh">
+<w:styles xmlns:mc="http://schemas.openxmlformats.org/markup-compatibility/2006" xmlns:r="http://schemas.openxmlformats.org/officeDocument/2006/relationships" xmlns:w="http://schemas.openxmlformats.org/wordprocessingml/2006/main" xmlns:w14="http://schemas.microsoft.com/office/word/2010/wordml" xmlns:w15="http://schemas.microsoft.com/office/word/2012/wordml" xmlns:w16cex="http://schemas.microsoft.com/office/word/2018/wordml/cex" xmlns:w16cid="http://schemas.microsoft.com/office/word/2016/wordml/cid" xmlns:w16="http://schemas.microsoft.com/office/word/2018/wordml" xmlns:w16du="http://schemas.microsoft.com/office/word/2023/wordml/word16du" xmlns:w16sdtdh="http://schemas.microsoft.com/office/word/2020/wordml/sdtdatahash" xmlns:w16se="http://schemas.microsoft.com/office/word/2015/wordml/symex" mc:Ignorable="w14 w15 w16se w16cid w16 w16cex w16sdtdh w16du">
   <w:docDefaults>
     <w:rPrDefault>
       <w:rPr>
@@ -10253,6 +10267,15 @@
 </file>
 
 <file path=customXml/item1.xml><?xml version="1.0" encoding="utf-8"?>
+<?mso-contentType ?>
+<FormTemplates xmlns="http://schemas.microsoft.com/sharepoint/v3/contenttype/forms">
+  <Display>DocumentLibraryForm</Display>
+  <Edit>DocumentLibraryForm</Edit>
+  <New>DocumentLibraryForm</New>
+</FormTemplates>
+</file>
+
+<file path=customXml/item2.xml><?xml version="1.0" encoding="utf-8"?>
 <p:properties xmlns:p="http://schemas.microsoft.com/office/2006/metadata/properties" xmlns:xsi="http://www.w3.org/2001/XMLSchema-instance" xmlns:pc="http://schemas.microsoft.com/office/infopath/2007/PartnerControls">
   <documentManagement>
     <lcf76f155ced4ddcb4097134ff3c332f xmlns="66dcf9b9-f409-431f-af51-841b168b1d45">
@@ -10270,7 +10293,7 @@
 </p:properties>
 </file>
 
-<file path=customXml/item2.xml><?xml version="1.0" encoding="utf-8"?>
+<file path=customXml/item3.xml><?xml version="1.0" encoding="utf-8"?>
 <ct:contentTypeSchema xmlns:ct="http://schemas.microsoft.com/office/2006/metadata/contentType" xmlns:ma="http://schemas.microsoft.com/office/2006/metadata/properties/metaAttributes" ct:_="" ma:_="" ma:contentTypeName="Document" ma:contentTypeID="0x01010078DEAEFA835F6E48B8B4AC3C4BC7050C" ma:contentTypeVersion="18" ma:contentTypeDescription="Create a new document." ma:contentTypeScope="" ma:versionID="22e62a22e574d25413ae995835e60333">
   <xsd:schema xmlns:xsd="http://www.w3.org/2001/XMLSchema" xmlns:xs="http://www.w3.org/2001/XMLSchema" xmlns:p="http://schemas.microsoft.com/office/2006/metadata/properties" xmlns:ns2="66dcf9b9-f409-431f-af51-841b168b1d45" xmlns:ns3="db2251fd-9fb3-45ff-8d4e-60a325a0cb15" targetNamespace="http://schemas.microsoft.com/office/2006/metadata/properties" ma:root="true" ma:fieldsID="0ccf9500576cc7290ac13b92881fb3e0" ns2:_="" ns3:_="">
     <xsd:import namespace="66dcf9b9-f409-431f-af51-841b168b1d45"/>
@@ -10525,16 +10548,15 @@
 </ct:contentTypeSchema>
 </file>
 
-<file path=customXml/item3.xml><?xml version="1.0" encoding="utf-8"?>
-<?mso-contentType ?>
-<FormTemplates xmlns="http://schemas.microsoft.com/sharepoint/v3/contenttype/forms">
-  <Display>DocumentLibraryForm</Display>
-  <Edit>DocumentLibraryForm</Edit>
-  <New>DocumentLibraryForm</New>
-</FormTemplates>
+<file path=customXml/itemProps1.xml><?xml version="1.0" encoding="utf-8"?>
+<ds:datastoreItem xmlns:ds="http://schemas.openxmlformats.org/officeDocument/2006/customXml" ds:itemID="{BDB3D582-DB7E-44A8-B320-604FD364F400}">
+  <ds:schemaRefs>
+    <ds:schemaRef ds:uri="http://schemas.microsoft.com/sharepoint/v3/contenttype/forms"/>
+  </ds:schemaRefs>
+</ds:datastoreItem>
 </file>
 
-<file path=customXml/itemProps1.xml><?xml version="1.0" encoding="utf-8"?>
+<file path=customXml/itemProps2.xml><?xml version="1.0" encoding="utf-8"?>
 <ds:datastoreItem xmlns:ds="http://schemas.openxmlformats.org/officeDocument/2006/customXml" ds:itemID="{C6C8C642-79CF-4732-B08B-4B1CC42DC92D}">
   <ds:schemaRefs>
     <ds:schemaRef ds:uri="http://schemas.microsoft.com/office/2006/metadata/properties"/>
@@ -10545,7 +10567,7 @@
 </ds:datastoreItem>
 </file>
 
-<file path=customXml/itemProps2.xml><?xml version="1.0" encoding="utf-8"?>
+<file path=customXml/itemProps3.xml><?xml version="1.0" encoding="utf-8"?>
 <ds:datastoreItem xmlns:ds="http://schemas.openxmlformats.org/officeDocument/2006/customXml" ds:itemID="{702E398E-E2FC-4490-89C6-E35D84D51E7B}">
   <ds:schemaRefs>
     <ds:schemaRef ds:uri="http://schemas.microsoft.com/office/2006/metadata/contentType"/>
@@ -10564,14 +10586,6 @@
 </ds:datastoreItem>
 </file>
 
-<file path=customXml/itemProps3.xml><?xml version="1.0" encoding="utf-8"?>
-<ds:datastoreItem xmlns:ds="http://schemas.openxmlformats.org/officeDocument/2006/customXml" ds:itemID="{BDB3D582-DB7E-44A8-B320-604FD364F400}">
-  <ds:schemaRefs>
-    <ds:schemaRef ds:uri="http://schemas.microsoft.com/sharepoint/v3/contenttype/forms"/>
-  </ds:schemaRefs>
-</ds:datastoreItem>
-</file>
-
 <file path=docMetadata/LabelInfo.xml><?xml version="1.0" encoding="utf-8"?>
 <clbl:labelList xmlns:clbl="http://schemas.microsoft.com/office/2020/mipLabelMetadata">
   <clbl:label id="{fad42abb-dfda-43f0-9120-b18e6e86169d}" enabled="0" method="" siteId="{fad42abb-dfda-43f0-9120-b18e6e86169d}" removed="1"/>

</xml_diff>

<commit_message>
Add Version Info (#5)
Add versioning information and bump version to 0.1.0 - this is dynamically populated from the `package.json` file.
</commit_message>
<xml_diff>
--- a/static/ld-explorer-acr.docx
+++ b/static/ld-explorer-acr.docx
@@ -1,6 +1,6 @@
 
 <file path=word/document.xml><?xml version="1.0" encoding="utf-8"?>
-<w:document xmlns:wpc="http://schemas.microsoft.com/office/word/2010/wordprocessingCanvas" xmlns:cx="http://schemas.microsoft.com/office/drawing/2014/chartex" xmlns:cx1="http://schemas.microsoft.com/office/drawing/2015/9/8/chartex" xmlns:cx2="http://schemas.microsoft.com/office/drawing/2015/10/21/chartex" xmlns:cx3="http://schemas.microsoft.com/office/drawing/2016/5/9/chartex" xmlns:cx4="http://schemas.microsoft.com/office/drawing/2016/5/10/chartex" xmlns:cx5="http://schemas.microsoft.com/office/drawing/2016/5/11/chartex" xmlns:cx6="http://schemas.microsoft.com/office/drawing/2016/5/12/chartex" xmlns:cx7="http://schemas.microsoft.com/office/drawing/2016/5/13/chartex" xmlns:cx8="http://schemas.microsoft.com/office/drawing/2016/5/14/chartex" xmlns:mc="http://schemas.openxmlformats.org/markup-compatibility/2006" xmlns:aink="http://schemas.microsoft.com/office/drawing/2016/ink" xmlns:am3d="http://schemas.microsoft.com/office/drawing/2017/model3d" xmlns:o="urn:schemas-microsoft-com:office:office" xmlns:oel="http://schemas.microsoft.com/office/2019/extlst" xmlns:r="http://schemas.openxmlformats.org/officeDocument/2006/relationships" xmlns:m="http://schemas.openxmlformats.org/officeDocument/2006/math" xmlns:v="urn:schemas-microsoft-com:vml" xmlns:wp14="http://schemas.microsoft.com/office/word/2010/wordprocessingDrawing" xmlns:wp="http://schemas.openxmlformats.org/drawingml/2006/wordprocessingDrawing" xmlns:w10="urn:schemas-microsoft-com:office:word" xmlns:w="http://schemas.openxmlformats.org/wordprocessingml/2006/main" xmlns:w14="http://schemas.microsoft.com/office/word/2010/wordml" xmlns:w15="http://schemas.microsoft.com/office/word/2012/wordml" xmlns:w16cex="http://schemas.microsoft.com/office/word/2018/wordml/cex" xmlns:w16cid="http://schemas.microsoft.com/office/word/2016/wordml/cid" xmlns:w16="http://schemas.microsoft.com/office/word/2018/wordml" xmlns:w16sdtdh="http://schemas.microsoft.com/office/word/2020/wordml/sdtdatahash" xmlns:w16se="http://schemas.microsoft.com/office/word/2015/wordml/symex" xmlns:wpg="http://schemas.microsoft.com/office/word/2010/wordprocessingGroup" xmlns:wpi="http://schemas.microsoft.com/office/word/2010/wordprocessingInk" xmlns:wne="http://schemas.microsoft.com/office/word/2006/wordml" xmlns:wps="http://schemas.microsoft.com/office/word/2010/wordprocessingShape" mc:Ignorable="w14 w15 w16se w16cid w16 w16cex w16sdtdh wp14">
+<w:document xmlns:wpc="http://schemas.microsoft.com/office/word/2010/wordprocessingCanvas" xmlns:cx="http://schemas.microsoft.com/office/drawing/2014/chartex" xmlns:cx1="http://schemas.microsoft.com/office/drawing/2015/9/8/chartex" xmlns:cx2="http://schemas.microsoft.com/office/drawing/2015/10/21/chartex" xmlns:cx3="http://schemas.microsoft.com/office/drawing/2016/5/9/chartex" xmlns:cx4="http://schemas.microsoft.com/office/drawing/2016/5/10/chartex" xmlns:cx5="http://schemas.microsoft.com/office/drawing/2016/5/11/chartex" xmlns:cx6="http://schemas.microsoft.com/office/drawing/2016/5/12/chartex" xmlns:cx7="http://schemas.microsoft.com/office/drawing/2016/5/13/chartex" xmlns:cx8="http://schemas.microsoft.com/office/drawing/2016/5/14/chartex" xmlns:mc="http://schemas.openxmlformats.org/markup-compatibility/2006" xmlns:aink="http://schemas.microsoft.com/office/drawing/2016/ink" xmlns:am3d="http://schemas.microsoft.com/office/drawing/2017/model3d" xmlns:o="urn:schemas-microsoft-com:office:office" xmlns:oel="http://schemas.microsoft.com/office/2019/extlst" xmlns:r="http://schemas.openxmlformats.org/officeDocument/2006/relationships" xmlns:m="http://schemas.openxmlformats.org/officeDocument/2006/math" xmlns:v="urn:schemas-microsoft-com:vml" xmlns:wp14="http://schemas.microsoft.com/office/word/2010/wordprocessingDrawing" xmlns:wp="http://schemas.openxmlformats.org/drawingml/2006/wordprocessingDrawing" xmlns:w10="urn:schemas-microsoft-com:office:word" xmlns:w="http://schemas.openxmlformats.org/wordprocessingml/2006/main" xmlns:w14="http://schemas.microsoft.com/office/word/2010/wordml" xmlns:w15="http://schemas.microsoft.com/office/word/2012/wordml" xmlns:w16cex="http://schemas.microsoft.com/office/word/2018/wordml/cex" xmlns:w16cid="http://schemas.microsoft.com/office/word/2016/wordml/cid" xmlns:w16="http://schemas.microsoft.com/office/word/2018/wordml" xmlns:w16du="http://schemas.microsoft.com/office/word/2023/wordml/word16du" xmlns:w16sdtdh="http://schemas.microsoft.com/office/word/2020/wordml/sdtdatahash" xmlns:w16se="http://schemas.microsoft.com/office/word/2015/wordml/symex" xmlns:wpg="http://schemas.microsoft.com/office/word/2010/wordprocessingGroup" xmlns:wpi="http://schemas.microsoft.com/office/word/2010/wordprocessingInk" xmlns:wne="http://schemas.microsoft.com/office/word/2006/wordml" xmlns:wps="http://schemas.microsoft.com/office/word/2010/wordprocessingShape" mc:Ignorable="w14 w15 w16se w16cid w16 w16cex w16sdtdh w16du wp14">
   <w:body>
     <w:p>
       <w:pPr>
@@ -73,7 +73,21 @@
           <w:b w:val="0"/>
           <w:bCs w:val="0"/>
         </w:rPr>
-        <w:t>LD-Explorer version 0.0.0</w:t>
+        <w:t>LD-Explorer version 0.</w:t>
+      </w:r>
+      <w:r>
+        <w:rPr>
+          <w:b w:val="0"/>
+          <w:bCs w:val="0"/>
+        </w:rPr>
+        <w:t>1</w:t>
+      </w:r>
+      <w:r>
+        <w:rPr>
+          <w:b w:val="0"/>
+          <w:bCs w:val="0"/>
+        </w:rPr>
+        <w:t>.0</w:t>
       </w:r>
     </w:p>
     <w:p>
@@ -6842,7 +6856,7 @@
 </file>
 
 <file path=word/endnotes.xml><?xml version="1.0" encoding="utf-8"?>
-<w:endnotes xmlns:wpc="http://schemas.microsoft.com/office/word/2010/wordprocessingCanvas" xmlns:cx="http://schemas.microsoft.com/office/drawing/2014/chartex" xmlns:cx1="http://schemas.microsoft.com/office/drawing/2015/9/8/chartex" xmlns:cx2="http://schemas.microsoft.com/office/drawing/2015/10/21/chartex" xmlns:cx3="http://schemas.microsoft.com/office/drawing/2016/5/9/chartex" xmlns:cx4="http://schemas.microsoft.com/office/drawing/2016/5/10/chartex" xmlns:cx5="http://schemas.microsoft.com/office/drawing/2016/5/11/chartex" xmlns:cx6="http://schemas.microsoft.com/office/drawing/2016/5/12/chartex" xmlns:cx7="http://schemas.microsoft.com/office/drawing/2016/5/13/chartex" xmlns:cx8="http://schemas.microsoft.com/office/drawing/2016/5/14/chartex" xmlns:mc="http://schemas.openxmlformats.org/markup-compatibility/2006" xmlns:aink="http://schemas.microsoft.com/office/drawing/2016/ink" xmlns:am3d="http://schemas.microsoft.com/office/drawing/2017/model3d" xmlns:o="urn:schemas-microsoft-com:office:office" xmlns:oel="http://schemas.microsoft.com/office/2019/extlst" xmlns:r="http://schemas.openxmlformats.org/officeDocument/2006/relationships" xmlns:m="http://schemas.openxmlformats.org/officeDocument/2006/math" xmlns:v="urn:schemas-microsoft-com:vml" xmlns:wp14="http://schemas.microsoft.com/office/word/2010/wordprocessingDrawing" xmlns:wp="http://schemas.openxmlformats.org/drawingml/2006/wordprocessingDrawing" xmlns:w10="urn:schemas-microsoft-com:office:word" xmlns:w="http://schemas.openxmlformats.org/wordprocessingml/2006/main" xmlns:w14="http://schemas.microsoft.com/office/word/2010/wordml" xmlns:w15="http://schemas.microsoft.com/office/word/2012/wordml" xmlns:w16cex="http://schemas.microsoft.com/office/word/2018/wordml/cex" xmlns:w16cid="http://schemas.microsoft.com/office/word/2016/wordml/cid" xmlns:w16="http://schemas.microsoft.com/office/word/2018/wordml" xmlns:w16sdtdh="http://schemas.microsoft.com/office/word/2020/wordml/sdtdatahash" xmlns:w16se="http://schemas.microsoft.com/office/word/2015/wordml/symex" xmlns:wpg="http://schemas.microsoft.com/office/word/2010/wordprocessingGroup" xmlns:wpi="http://schemas.microsoft.com/office/word/2010/wordprocessingInk" xmlns:wne="http://schemas.microsoft.com/office/word/2006/wordml" xmlns:wps="http://schemas.microsoft.com/office/word/2010/wordprocessingShape" mc:Ignorable="w14 w15 w16se w16cid w16 w16cex w16sdtdh wp14">
+<w:endnotes xmlns:wpc="http://schemas.microsoft.com/office/word/2010/wordprocessingCanvas" xmlns:cx="http://schemas.microsoft.com/office/drawing/2014/chartex" xmlns:cx1="http://schemas.microsoft.com/office/drawing/2015/9/8/chartex" xmlns:cx2="http://schemas.microsoft.com/office/drawing/2015/10/21/chartex" xmlns:cx3="http://schemas.microsoft.com/office/drawing/2016/5/9/chartex" xmlns:cx4="http://schemas.microsoft.com/office/drawing/2016/5/10/chartex" xmlns:cx5="http://schemas.microsoft.com/office/drawing/2016/5/11/chartex" xmlns:cx6="http://schemas.microsoft.com/office/drawing/2016/5/12/chartex" xmlns:cx7="http://schemas.microsoft.com/office/drawing/2016/5/13/chartex" xmlns:cx8="http://schemas.microsoft.com/office/drawing/2016/5/14/chartex" xmlns:mc="http://schemas.openxmlformats.org/markup-compatibility/2006" xmlns:aink="http://schemas.microsoft.com/office/drawing/2016/ink" xmlns:am3d="http://schemas.microsoft.com/office/drawing/2017/model3d" xmlns:o="urn:schemas-microsoft-com:office:office" xmlns:oel="http://schemas.microsoft.com/office/2019/extlst" xmlns:r="http://schemas.openxmlformats.org/officeDocument/2006/relationships" xmlns:m="http://schemas.openxmlformats.org/officeDocument/2006/math" xmlns:v="urn:schemas-microsoft-com:vml" xmlns:wp14="http://schemas.microsoft.com/office/word/2010/wordprocessingDrawing" xmlns:wp="http://schemas.openxmlformats.org/drawingml/2006/wordprocessingDrawing" xmlns:w10="urn:schemas-microsoft-com:office:word" xmlns:w="http://schemas.openxmlformats.org/wordprocessingml/2006/main" xmlns:w14="http://schemas.microsoft.com/office/word/2010/wordml" xmlns:w15="http://schemas.microsoft.com/office/word/2012/wordml" xmlns:w16cex="http://schemas.microsoft.com/office/word/2018/wordml/cex" xmlns:w16cid="http://schemas.microsoft.com/office/word/2016/wordml/cid" xmlns:w16="http://schemas.microsoft.com/office/word/2018/wordml" xmlns:w16du="http://schemas.microsoft.com/office/word/2023/wordml/word16du" xmlns:w16sdtdh="http://schemas.microsoft.com/office/word/2020/wordml/sdtdatahash" xmlns:w16se="http://schemas.microsoft.com/office/word/2015/wordml/symex" xmlns:wpg="http://schemas.microsoft.com/office/word/2010/wordprocessingGroup" xmlns:wpi="http://schemas.microsoft.com/office/word/2010/wordprocessingInk" xmlns:wne="http://schemas.microsoft.com/office/word/2006/wordml" xmlns:wps="http://schemas.microsoft.com/office/word/2010/wordprocessingShape" mc:Ignorable="w14 w15 w16se w16cid w16 w16cex w16sdtdh w16du wp14">
   <w:endnote w:type="separator" w:id="-1">
     <w:p>
       <w:pPr>
@@ -6867,13 +6881,13 @@
 </file>
 
 <file path=word/footer1.xml><?xml version="1.0" encoding="utf-8"?>
-<w:ftr xmlns:wpc="http://schemas.microsoft.com/office/word/2010/wordprocessingCanvas" xmlns:cx="http://schemas.microsoft.com/office/drawing/2014/chartex" xmlns:cx1="http://schemas.microsoft.com/office/drawing/2015/9/8/chartex" xmlns:cx2="http://schemas.microsoft.com/office/drawing/2015/10/21/chartex" xmlns:cx3="http://schemas.microsoft.com/office/drawing/2016/5/9/chartex" xmlns:cx4="http://schemas.microsoft.com/office/drawing/2016/5/10/chartex" xmlns:cx5="http://schemas.microsoft.com/office/drawing/2016/5/11/chartex" xmlns:cx6="http://schemas.microsoft.com/office/drawing/2016/5/12/chartex" xmlns:cx7="http://schemas.microsoft.com/office/drawing/2016/5/13/chartex" xmlns:cx8="http://schemas.microsoft.com/office/drawing/2016/5/14/chartex" xmlns:mc="http://schemas.openxmlformats.org/markup-compatibility/2006" xmlns:aink="http://schemas.microsoft.com/office/drawing/2016/ink" xmlns:am3d="http://schemas.microsoft.com/office/drawing/2017/model3d" xmlns:o="urn:schemas-microsoft-com:office:office" xmlns:oel="http://schemas.microsoft.com/office/2019/extlst" xmlns:r="http://schemas.openxmlformats.org/officeDocument/2006/relationships" xmlns:m="http://schemas.openxmlformats.org/officeDocument/2006/math" xmlns:v="urn:schemas-microsoft-com:vml" xmlns:wp14="http://schemas.microsoft.com/office/word/2010/wordprocessingDrawing" xmlns:wp="http://schemas.openxmlformats.org/drawingml/2006/wordprocessingDrawing" xmlns:w10="urn:schemas-microsoft-com:office:word" xmlns:w="http://schemas.openxmlformats.org/wordprocessingml/2006/main" xmlns:w14="http://schemas.microsoft.com/office/word/2010/wordml" xmlns:w15="http://schemas.microsoft.com/office/word/2012/wordml" xmlns:w16cex="http://schemas.microsoft.com/office/word/2018/wordml/cex" xmlns:w16cid="http://schemas.microsoft.com/office/word/2016/wordml/cid" xmlns:w16="http://schemas.microsoft.com/office/word/2018/wordml" xmlns:w16sdtdh="http://schemas.microsoft.com/office/word/2020/wordml/sdtdatahash" xmlns:w16se="http://schemas.microsoft.com/office/word/2015/wordml/symex" xmlns:wpg="http://schemas.microsoft.com/office/word/2010/wordprocessingGroup" xmlns:wpi="http://schemas.microsoft.com/office/word/2010/wordprocessingInk" xmlns:wne="http://schemas.microsoft.com/office/word/2006/wordml" xmlns:wps="http://schemas.microsoft.com/office/word/2010/wordprocessingShape" mc:Ignorable="w14 w15 w16se w16cid w16 w16cex w16sdtdh wp14">
+<w:ftr xmlns:wpc="http://schemas.microsoft.com/office/word/2010/wordprocessingCanvas" xmlns:cx="http://schemas.microsoft.com/office/drawing/2014/chartex" xmlns:cx1="http://schemas.microsoft.com/office/drawing/2015/9/8/chartex" xmlns:cx2="http://schemas.microsoft.com/office/drawing/2015/10/21/chartex" xmlns:cx3="http://schemas.microsoft.com/office/drawing/2016/5/9/chartex" xmlns:cx4="http://schemas.microsoft.com/office/drawing/2016/5/10/chartex" xmlns:cx5="http://schemas.microsoft.com/office/drawing/2016/5/11/chartex" xmlns:cx6="http://schemas.microsoft.com/office/drawing/2016/5/12/chartex" xmlns:cx7="http://schemas.microsoft.com/office/drawing/2016/5/13/chartex" xmlns:cx8="http://schemas.microsoft.com/office/drawing/2016/5/14/chartex" xmlns:mc="http://schemas.openxmlformats.org/markup-compatibility/2006" xmlns:aink="http://schemas.microsoft.com/office/drawing/2016/ink" xmlns:am3d="http://schemas.microsoft.com/office/drawing/2017/model3d" xmlns:o="urn:schemas-microsoft-com:office:office" xmlns:oel="http://schemas.microsoft.com/office/2019/extlst" xmlns:r="http://schemas.openxmlformats.org/officeDocument/2006/relationships" xmlns:m="http://schemas.openxmlformats.org/officeDocument/2006/math" xmlns:v="urn:schemas-microsoft-com:vml" xmlns:wp14="http://schemas.microsoft.com/office/word/2010/wordprocessingDrawing" xmlns:wp="http://schemas.openxmlformats.org/drawingml/2006/wordprocessingDrawing" xmlns:w10="urn:schemas-microsoft-com:office:word" xmlns:w="http://schemas.openxmlformats.org/wordprocessingml/2006/main" xmlns:w14="http://schemas.microsoft.com/office/word/2010/wordml" xmlns:w15="http://schemas.microsoft.com/office/word/2012/wordml" xmlns:w16cex="http://schemas.microsoft.com/office/word/2018/wordml/cex" xmlns:w16cid="http://schemas.microsoft.com/office/word/2016/wordml/cid" xmlns:w16="http://schemas.microsoft.com/office/word/2018/wordml" xmlns:w16du="http://schemas.microsoft.com/office/word/2023/wordml/word16du" xmlns:w16sdtdh="http://schemas.microsoft.com/office/word/2020/wordml/sdtdatahash" xmlns:w16se="http://schemas.microsoft.com/office/word/2015/wordml/symex" xmlns:wpg="http://schemas.microsoft.com/office/word/2010/wordprocessingGroup" xmlns:wpi="http://schemas.microsoft.com/office/word/2010/wordprocessingInk" xmlns:wne="http://schemas.microsoft.com/office/word/2006/wordml" xmlns:wps="http://schemas.microsoft.com/office/word/2010/wordprocessingShape" mc:Ignorable="w14 w15 w16se w16cid w16 w16cex w16sdtdh w16du wp14">
   <w:p/>
 </w:ftr>
 </file>
 
 <file path=word/footer2.xml><?xml version="1.0" encoding="utf-8"?>
-<w:ftr xmlns:wpc="http://schemas.microsoft.com/office/word/2010/wordprocessingCanvas" xmlns:cx="http://schemas.microsoft.com/office/drawing/2014/chartex" xmlns:cx1="http://schemas.microsoft.com/office/drawing/2015/9/8/chartex" xmlns:cx2="http://schemas.microsoft.com/office/drawing/2015/10/21/chartex" xmlns:cx3="http://schemas.microsoft.com/office/drawing/2016/5/9/chartex" xmlns:cx4="http://schemas.microsoft.com/office/drawing/2016/5/10/chartex" xmlns:cx5="http://schemas.microsoft.com/office/drawing/2016/5/11/chartex" xmlns:cx6="http://schemas.microsoft.com/office/drawing/2016/5/12/chartex" xmlns:cx7="http://schemas.microsoft.com/office/drawing/2016/5/13/chartex" xmlns:cx8="http://schemas.microsoft.com/office/drawing/2016/5/14/chartex" xmlns:mc="http://schemas.openxmlformats.org/markup-compatibility/2006" xmlns:aink="http://schemas.microsoft.com/office/drawing/2016/ink" xmlns:am3d="http://schemas.microsoft.com/office/drawing/2017/model3d" xmlns:o="urn:schemas-microsoft-com:office:office" xmlns:oel="http://schemas.microsoft.com/office/2019/extlst" xmlns:r="http://schemas.openxmlformats.org/officeDocument/2006/relationships" xmlns:m="http://schemas.openxmlformats.org/officeDocument/2006/math" xmlns:v="urn:schemas-microsoft-com:vml" xmlns:wp14="http://schemas.microsoft.com/office/word/2010/wordprocessingDrawing" xmlns:wp="http://schemas.openxmlformats.org/drawingml/2006/wordprocessingDrawing" xmlns:w10="urn:schemas-microsoft-com:office:word" xmlns:w="http://schemas.openxmlformats.org/wordprocessingml/2006/main" xmlns:w14="http://schemas.microsoft.com/office/word/2010/wordml" xmlns:w15="http://schemas.microsoft.com/office/word/2012/wordml" xmlns:w16cex="http://schemas.microsoft.com/office/word/2018/wordml/cex" xmlns:w16cid="http://schemas.microsoft.com/office/word/2016/wordml/cid" xmlns:w16="http://schemas.microsoft.com/office/word/2018/wordml" xmlns:w16sdtdh="http://schemas.microsoft.com/office/word/2020/wordml/sdtdatahash" xmlns:w16se="http://schemas.microsoft.com/office/word/2015/wordml/symex" xmlns:wpg="http://schemas.microsoft.com/office/word/2010/wordprocessingGroup" xmlns:wpi="http://schemas.microsoft.com/office/word/2010/wordprocessingInk" xmlns:wne="http://schemas.microsoft.com/office/word/2006/wordml" xmlns:wps="http://schemas.microsoft.com/office/word/2010/wordprocessingShape" mc:Ignorable="w14 w15 w16se w16cid w16 w16cex w16sdtdh wp14">
+<w:ftr xmlns:wpc="http://schemas.microsoft.com/office/word/2010/wordprocessingCanvas" xmlns:cx="http://schemas.microsoft.com/office/drawing/2014/chartex" xmlns:cx1="http://schemas.microsoft.com/office/drawing/2015/9/8/chartex" xmlns:cx2="http://schemas.microsoft.com/office/drawing/2015/10/21/chartex" xmlns:cx3="http://schemas.microsoft.com/office/drawing/2016/5/9/chartex" xmlns:cx4="http://schemas.microsoft.com/office/drawing/2016/5/10/chartex" xmlns:cx5="http://schemas.microsoft.com/office/drawing/2016/5/11/chartex" xmlns:cx6="http://schemas.microsoft.com/office/drawing/2016/5/12/chartex" xmlns:cx7="http://schemas.microsoft.com/office/drawing/2016/5/13/chartex" xmlns:cx8="http://schemas.microsoft.com/office/drawing/2016/5/14/chartex" xmlns:mc="http://schemas.openxmlformats.org/markup-compatibility/2006" xmlns:aink="http://schemas.microsoft.com/office/drawing/2016/ink" xmlns:am3d="http://schemas.microsoft.com/office/drawing/2017/model3d" xmlns:o="urn:schemas-microsoft-com:office:office" xmlns:oel="http://schemas.microsoft.com/office/2019/extlst" xmlns:r="http://schemas.openxmlformats.org/officeDocument/2006/relationships" xmlns:m="http://schemas.openxmlformats.org/officeDocument/2006/math" xmlns:v="urn:schemas-microsoft-com:vml" xmlns:wp14="http://schemas.microsoft.com/office/word/2010/wordprocessingDrawing" xmlns:wp="http://schemas.openxmlformats.org/drawingml/2006/wordprocessingDrawing" xmlns:w10="urn:schemas-microsoft-com:office:word" xmlns:w="http://schemas.openxmlformats.org/wordprocessingml/2006/main" xmlns:w14="http://schemas.microsoft.com/office/word/2010/wordml" xmlns:w15="http://schemas.microsoft.com/office/word/2012/wordml" xmlns:w16cex="http://schemas.microsoft.com/office/word/2018/wordml/cex" xmlns:w16cid="http://schemas.microsoft.com/office/word/2016/wordml/cid" xmlns:w16="http://schemas.microsoft.com/office/word/2018/wordml" xmlns:w16du="http://schemas.microsoft.com/office/word/2023/wordml/word16du" xmlns:w16sdtdh="http://schemas.microsoft.com/office/word/2020/wordml/sdtdatahash" xmlns:w16se="http://schemas.microsoft.com/office/word/2015/wordml/symex" xmlns:wpg="http://schemas.microsoft.com/office/word/2010/wordprocessingGroup" xmlns:wpi="http://schemas.microsoft.com/office/word/2010/wordprocessingInk" xmlns:wne="http://schemas.microsoft.com/office/word/2006/wordml" xmlns:wps="http://schemas.microsoft.com/office/word/2010/wordprocessingShape" mc:Ignorable="w14 w15 w16se w16cid w16 w16cex w16sdtdh w16du wp14">
   <w:p>
     <w:pPr>
       <w:pStyle w:val="Footer"/>
@@ -6950,7 +6964,7 @@
 </file>
 
 <file path=word/footer3.xml><?xml version="1.0" encoding="utf-8"?>
-<w:ftr xmlns:wpc="http://schemas.microsoft.com/office/word/2010/wordprocessingCanvas" xmlns:cx="http://schemas.microsoft.com/office/drawing/2014/chartex" xmlns:cx1="http://schemas.microsoft.com/office/drawing/2015/9/8/chartex" xmlns:cx2="http://schemas.microsoft.com/office/drawing/2015/10/21/chartex" xmlns:cx3="http://schemas.microsoft.com/office/drawing/2016/5/9/chartex" xmlns:cx4="http://schemas.microsoft.com/office/drawing/2016/5/10/chartex" xmlns:cx5="http://schemas.microsoft.com/office/drawing/2016/5/11/chartex" xmlns:cx6="http://schemas.microsoft.com/office/drawing/2016/5/12/chartex" xmlns:cx7="http://schemas.microsoft.com/office/drawing/2016/5/13/chartex" xmlns:cx8="http://schemas.microsoft.com/office/drawing/2016/5/14/chartex" xmlns:mc="http://schemas.openxmlformats.org/markup-compatibility/2006" xmlns:aink="http://schemas.microsoft.com/office/drawing/2016/ink" xmlns:am3d="http://schemas.microsoft.com/office/drawing/2017/model3d" xmlns:o="urn:schemas-microsoft-com:office:office" xmlns:oel="http://schemas.microsoft.com/office/2019/extlst" xmlns:r="http://schemas.openxmlformats.org/officeDocument/2006/relationships" xmlns:m="http://schemas.openxmlformats.org/officeDocument/2006/math" xmlns:v="urn:schemas-microsoft-com:vml" xmlns:wp14="http://schemas.microsoft.com/office/word/2010/wordprocessingDrawing" xmlns:wp="http://schemas.openxmlformats.org/drawingml/2006/wordprocessingDrawing" xmlns:w10="urn:schemas-microsoft-com:office:word" xmlns:w="http://schemas.openxmlformats.org/wordprocessingml/2006/main" xmlns:w14="http://schemas.microsoft.com/office/word/2010/wordml" xmlns:w15="http://schemas.microsoft.com/office/word/2012/wordml" xmlns:w16cex="http://schemas.microsoft.com/office/word/2018/wordml/cex" xmlns:w16cid="http://schemas.microsoft.com/office/word/2016/wordml/cid" xmlns:w16="http://schemas.microsoft.com/office/word/2018/wordml" xmlns:w16sdtdh="http://schemas.microsoft.com/office/word/2020/wordml/sdtdatahash" xmlns:w16se="http://schemas.microsoft.com/office/word/2015/wordml/symex" xmlns:wpg="http://schemas.microsoft.com/office/word/2010/wordprocessingGroup" xmlns:wpi="http://schemas.microsoft.com/office/word/2010/wordprocessingInk" xmlns:wne="http://schemas.microsoft.com/office/word/2006/wordml" xmlns:wps="http://schemas.microsoft.com/office/word/2010/wordprocessingShape" mc:Ignorable="w14 w15 w16se w16cid w16 w16cex w16sdtdh wp14">
+<w:ftr xmlns:wpc="http://schemas.microsoft.com/office/word/2010/wordprocessingCanvas" xmlns:cx="http://schemas.microsoft.com/office/drawing/2014/chartex" xmlns:cx1="http://schemas.microsoft.com/office/drawing/2015/9/8/chartex" xmlns:cx2="http://schemas.microsoft.com/office/drawing/2015/10/21/chartex" xmlns:cx3="http://schemas.microsoft.com/office/drawing/2016/5/9/chartex" xmlns:cx4="http://schemas.microsoft.com/office/drawing/2016/5/10/chartex" xmlns:cx5="http://schemas.microsoft.com/office/drawing/2016/5/11/chartex" xmlns:cx6="http://schemas.microsoft.com/office/drawing/2016/5/12/chartex" xmlns:cx7="http://schemas.microsoft.com/office/drawing/2016/5/13/chartex" xmlns:cx8="http://schemas.microsoft.com/office/drawing/2016/5/14/chartex" xmlns:mc="http://schemas.openxmlformats.org/markup-compatibility/2006" xmlns:aink="http://schemas.microsoft.com/office/drawing/2016/ink" xmlns:am3d="http://schemas.microsoft.com/office/drawing/2017/model3d" xmlns:o="urn:schemas-microsoft-com:office:office" xmlns:oel="http://schemas.microsoft.com/office/2019/extlst" xmlns:r="http://schemas.openxmlformats.org/officeDocument/2006/relationships" xmlns:m="http://schemas.openxmlformats.org/officeDocument/2006/math" xmlns:v="urn:schemas-microsoft-com:vml" xmlns:wp14="http://schemas.microsoft.com/office/word/2010/wordprocessingDrawing" xmlns:wp="http://schemas.openxmlformats.org/drawingml/2006/wordprocessingDrawing" xmlns:w10="urn:schemas-microsoft-com:office:word" xmlns:w="http://schemas.openxmlformats.org/wordprocessingml/2006/main" xmlns:w14="http://schemas.microsoft.com/office/word/2010/wordml" xmlns:w15="http://schemas.microsoft.com/office/word/2012/wordml" xmlns:w16cex="http://schemas.microsoft.com/office/word/2018/wordml/cex" xmlns:w16cid="http://schemas.microsoft.com/office/word/2016/wordml/cid" xmlns:w16="http://schemas.microsoft.com/office/word/2018/wordml" xmlns:w16du="http://schemas.microsoft.com/office/word/2023/wordml/word16du" xmlns:w16sdtdh="http://schemas.microsoft.com/office/word/2020/wordml/sdtdatahash" xmlns:w16se="http://schemas.microsoft.com/office/word/2015/wordml/symex" xmlns:wpg="http://schemas.microsoft.com/office/word/2010/wordprocessingGroup" xmlns:wpi="http://schemas.microsoft.com/office/word/2010/wordprocessingInk" xmlns:wne="http://schemas.microsoft.com/office/word/2006/wordml" xmlns:wps="http://schemas.microsoft.com/office/word/2010/wordprocessingShape" mc:Ignorable="w14 w15 w16se w16cid w16 w16cex w16sdtdh w16du wp14">
   <w:p>
     <w:pPr>
       <w:spacing w:after="0" w:line="240" w:lineRule="auto"/>
@@ -7035,7 +7049,7 @@
 </file>
 
 <file path=word/footnotes.xml><?xml version="1.0" encoding="utf-8"?>
-<w:footnotes xmlns:wpc="http://schemas.microsoft.com/office/word/2010/wordprocessingCanvas" xmlns:cx="http://schemas.microsoft.com/office/drawing/2014/chartex" xmlns:cx1="http://schemas.microsoft.com/office/drawing/2015/9/8/chartex" xmlns:cx2="http://schemas.microsoft.com/office/drawing/2015/10/21/chartex" xmlns:cx3="http://schemas.microsoft.com/office/drawing/2016/5/9/chartex" xmlns:cx4="http://schemas.microsoft.com/office/drawing/2016/5/10/chartex" xmlns:cx5="http://schemas.microsoft.com/office/drawing/2016/5/11/chartex" xmlns:cx6="http://schemas.microsoft.com/office/drawing/2016/5/12/chartex" xmlns:cx7="http://schemas.microsoft.com/office/drawing/2016/5/13/chartex" xmlns:cx8="http://schemas.microsoft.com/office/drawing/2016/5/14/chartex" xmlns:mc="http://schemas.openxmlformats.org/markup-compatibility/2006" xmlns:aink="http://schemas.microsoft.com/office/drawing/2016/ink" xmlns:am3d="http://schemas.microsoft.com/office/drawing/2017/model3d" xmlns:o="urn:schemas-microsoft-com:office:office" xmlns:oel="http://schemas.microsoft.com/office/2019/extlst" xmlns:r="http://schemas.openxmlformats.org/officeDocument/2006/relationships" xmlns:m="http://schemas.openxmlformats.org/officeDocument/2006/math" xmlns:v="urn:schemas-microsoft-com:vml" xmlns:wp14="http://schemas.microsoft.com/office/word/2010/wordprocessingDrawing" xmlns:wp="http://schemas.openxmlformats.org/drawingml/2006/wordprocessingDrawing" xmlns:w10="urn:schemas-microsoft-com:office:word" xmlns:w="http://schemas.openxmlformats.org/wordprocessingml/2006/main" xmlns:w14="http://schemas.microsoft.com/office/word/2010/wordml" xmlns:w15="http://schemas.microsoft.com/office/word/2012/wordml" xmlns:w16cex="http://schemas.microsoft.com/office/word/2018/wordml/cex" xmlns:w16cid="http://schemas.microsoft.com/office/word/2016/wordml/cid" xmlns:w16="http://schemas.microsoft.com/office/word/2018/wordml" xmlns:w16sdtdh="http://schemas.microsoft.com/office/word/2020/wordml/sdtdatahash" xmlns:w16se="http://schemas.microsoft.com/office/word/2015/wordml/symex" xmlns:wpg="http://schemas.microsoft.com/office/word/2010/wordprocessingGroup" xmlns:wpi="http://schemas.microsoft.com/office/word/2010/wordprocessingInk" xmlns:wne="http://schemas.microsoft.com/office/word/2006/wordml" xmlns:wps="http://schemas.microsoft.com/office/word/2010/wordprocessingShape" mc:Ignorable="w14 w15 w16se w16cid w16 w16cex w16sdtdh wp14">
+<w:footnotes xmlns:wpc="http://schemas.microsoft.com/office/word/2010/wordprocessingCanvas" xmlns:cx="http://schemas.microsoft.com/office/drawing/2014/chartex" xmlns:cx1="http://schemas.microsoft.com/office/drawing/2015/9/8/chartex" xmlns:cx2="http://schemas.microsoft.com/office/drawing/2015/10/21/chartex" xmlns:cx3="http://schemas.microsoft.com/office/drawing/2016/5/9/chartex" xmlns:cx4="http://schemas.microsoft.com/office/drawing/2016/5/10/chartex" xmlns:cx5="http://schemas.microsoft.com/office/drawing/2016/5/11/chartex" xmlns:cx6="http://schemas.microsoft.com/office/drawing/2016/5/12/chartex" xmlns:cx7="http://schemas.microsoft.com/office/drawing/2016/5/13/chartex" xmlns:cx8="http://schemas.microsoft.com/office/drawing/2016/5/14/chartex" xmlns:mc="http://schemas.openxmlformats.org/markup-compatibility/2006" xmlns:aink="http://schemas.microsoft.com/office/drawing/2016/ink" xmlns:am3d="http://schemas.microsoft.com/office/drawing/2017/model3d" xmlns:o="urn:schemas-microsoft-com:office:office" xmlns:oel="http://schemas.microsoft.com/office/2019/extlst" xmlns:r="http://schemas.openxmlformats.org/officeDocument/2006/relationships" xmlns:m="http://schemas.openxmlformats.org/officeDocument/2006/math" xmlns:v="urn:schemas-microsoft-com:vml" xmlns:wp14="http://schemas.microsoft.com/office/word/2010/wordprocessingDrawing" xmlns:wp="http://schemas.openxmlformats.org/drawingml/2006/wordprocessingDrawing" xmlns:w10="urn:schemas-microsoft-com:office:word" xmlns:w="http://schemas.openxmlformats.org/wordprocessingml/2006/main" xmlns:w14="http://schemas.microsoft.com/office/word/2010/wordml" xmlns:w15="http://schemas.microsoft.com/office/word/2012/wordml" xmlns:w16cex="http://schemas.microsoft.com/office/word/2018/wordml/cex" xmlns:w16cid="http://schemas.microsoft.com/office/word/2016/wordml/cid" xmlns:w16="http://schemas.microsoft.com/office/word/2018/wordml" xmlns:w16du="http://schemas.microsoft.com/office/word/2023/wordml/word16du" xmlns:w16sdtdh="http://schemas.microsoft.com/office/word/2020/wordml/sdtdatahash" xmlns:w16se="http://schemas.microsoft.com/office/word/2015/wordml/symex" xmlns:wpg="http://schemas.microsoft.com/office/word/2010/wordprocessingGroup" xmlns:wpi="http://schemas.microsoft.com/office/word/2010/wordprocessingInk" xmlns:wne="http://schemas.microsoft.com/office/word/2006/wordml" xmlns:wps="http://schemas.microsoft.com/office/word/2010/wordprocessingShape" mc:Ignorable="w14 w15 w16se w16cid w16 w16cex w16sdtdh w16du wp14">
   <w:footnote w:type="separator" w:id="-1">
     <w:p>
       <w:pPr>
@@ -7060,7 +7074,7 @@
 </file>
 
 <file path=word/header1.xml><?xml version="1.0" encoding="utf-8"?>
-<w:hdr xmlns:wpc="http://schemas.microsoft.com/office/word/2010/wordprocessingCanvas" xmlns:cx="http://schemas.microsoft.com/office/drawing/2014/chartex" xmlns:cx1="http://schemas.microsoft.com/office/drawing/2015/9/8/chartex" xmlns:cx2="http://schemas.microsoft.com/office/drawing/2015/10/21/chartex" xmlns:cx3="http://schemas.microsoft.com/office/drawing/2016/5/9/chartex" xmlns:cx4="http://schemas.microsoft.com/office/drawing/2016/5/10/chartex" xmlns:cx5="http://schemas.microsoft.com/office/drawing/2016/5/11/chartex" xmlns:cx6="http://schemas.microsoft.com/office/drawing/2016/5/12/chartex" xmlns:cx7="http://schemas.microsoft.com/office/drawing/2016/5/13/chartex" xmlns:cx8="http://schemas.microsoft.com/office/drawing/2016/5/14/chartex" xmlns:mc="http://schemas.openxmlformats.org/markup-compatibility/2006" xmlns:aink="http://schemas.microsoft.com/office/drawing/2016/ink" xmlns:am3d="http://schemas.microsoft.com/office/drawing/2017/model3d" xmlns:o="urn:schemas-microsoft-com:office:office" xmlns:oel="http://schemas.microsoft.com/office/2019/extlst" xmlns:r="http://schemas.openxmlformats.org/officeDocument/2006/relationships" xmlns:m="http://schemas.openxmlformats.org/officeDocument/2006/math" xmlns:v="urn:schemas-microsoft-com:vml" xmlns:wp14="http://schemas.microsoft.com/office/word/2010/wordprocessingDrawing" xmlns:wp="http://schemas.openxmlformats.org/drawingml/2006/wordprocessingDrawing" xmlns:w10="urn:schemas-microsoft-com:office:word" xmlns:w="http://schemas.openxmlformats.org/wordprocessingml/2006/main" xmlns:w14="http://schemas.microsoft.com/office/word/2010/wordml" xmlns:w15="http://schemas.microsoft.com/office/word/2012/wordml" xmlns:w16cex="http://schemas.microsoft.com/office/word/2018/wordml/cex" xmlns:w16cid="http://schemas.microsoft.com/office/word/2016/wordml/cid" xmlns:w16="http://schemas.microsoft.com/office/word/2018/wordml" xmlns:w16sdtdh="http://schemas.microsoft.com/office/word/2020/wordml/sdtdatahash" xmlns:w16se="http://schemas.microsoft.com/office/word/2015/wordml/symex" xmlns:wpg="http://schemas.microsoft.com/office/word/2010/wordprocessingGroup" xmlns:wpi="http://schemas.microsoft.com/office/word/2010/wordprocessingInk" xmlns:wne="http://schemas.microsoft.com/office/word/2006/wordml" xmlns:wps="http://schemas.microsoft.com/office/word/2010/wordprocessingShape" mc:Ignorable="w14 w15 w16se w16cid w16 w16cex w16sdtdh wp14">
+<w:hdr xmlns:wpc="http://schemas.microsoft.com/office/word/2010/wordprocessingCanvas" xmlns:cx="http://schemas.microsoft.com/office/drawing/2014/chartex" xmlns:cx1="http://schemas.microsoft.com/office/drawing/2015/9/8/chartex" xmlns:cx2="http://schemas.microsoft.com/office/drawing/2015/10/21/chartex" xmlns:cx3="http://schemas.microsoft.com/office/drawing/2016/5/9/chartex" xmlns:cx4="http://schemas.microsoft.com/office/drawing/2016/5/10/chartex" xmlns:cx5="http://schemas.microsoft.com/office/drawing/2016/5/11/chartex" xmlns:cx6="http://schemas.microsoft.com/office/drawing/2016/5/12/chartex" xmlns:cx7="http://schemas.microsoft.com/office/drawing/2016/5/13/chartex" xmlns:cx8="http://schemas.microsoft.com/office/drawing/2016/5/14/chartex" xmlns:mc="http://schemas.openxmlformats.org/markup-compatibility/2006" xmlns:aink="http://schemas.microsoft.com/office/drawing/2016/ink" xmlns:am3d="http://schemas.microsoft.com/office/drawing/2017/model3d" xmlns:o="urn:schemas-microsoft-com:office:office" xmlns:oel="http://schemas.microsoft.com/office/2019/extlst" xmlns:r="http://schemas.openxmlformats.org/officeDocument/2006/relationships" xmlns:m="http://schemas.openxmlformats.org/officeDocument/2006/math" xmlns:v="urn:schemas-microsoft-com:vml" xmlns:wp14="http://schemas.microsoft.com/office/word/2010/wordprocessingDrawing" xmlns:wp="http://schemas.openxmlformats.org/drawingml/2006/wordprocessingDrawing" xmlns:w10="urn:schemas-microsoft-com:office:word" xmlns:w="http://schemas.openxmlformats.org/wordprocessingml/2006/main" xmlns:w14="http://schemas.microsoft.com/office/word/2010/wordml" xmlns:w15="http://schemas.microsoft.com/office/word/2012/wordml" xmlns:w16cex="http://schemas.microsoft.com/office/word/2018/wordml/cex" xmlns:w16cid="http://schemas.microsoft.com/office/word/2016/wordml/cid" xmlns:w16="http://schemas.microsoft.com/office/word/2018/wordml" xmlns:w16du="http://schemas.microsoft.com/office/word/2023/wordml/word16du" xmlns:w16sdtdh="http://schemas.microsoft.com/office/word/2020/wordml/sdtdatahash" xmlns:w16se="http://schemas.microsoft.com/office/word/2015/wordml/symex" xmlns:wpg="http://schemas.microsoft.com/office/word/2010/wordprocessingGroup" xmlns:wpi="http://schemas.microsoft.com/office/word/2010/wordprocessingInk" xmlns:wne="http://schemas.microsoft.com/office/word/2006/wordml" xmlns:wps="http://schemas.microsoft.com/office/word/2010/wordprocessingShape" mc:Ignorable="w14 w15 w16se w16cid w16 w16cex w16sdtdh w16du wp14">
   <w:p>
     <w:pPr>
       <w:pStyle w:val="Header"/>
@@ -7070,7 +7084,7 @@
 </file>
 
 <file path=word/header2.xml><?xml version="1.0" encoding="utf-8"?>
-<w:hdr xmlns:wpc="http://schemas.microsoft.com/office/word/2010/wordprocessingCanvas" xmlns:cx="http://schemas.microsoft.com/office/drawing/2014/chartex" xmlns:cx1="http://schemas.microsoft.com/office/drawing/2015/9/8/chartex" xmlns:cx2="http://schemas.microsoft.com/office/drawing/2015/10/21/chartex" xmlns:cx3="http://schemas.microsoft.com/office/drawing/2016/5/9/chartex" xmlns:cx4="http://schemas.microsoft.com/office/drawing/2016/5/10/chartex" xmlns:cx5="http://schemas.microsoft.com/office/drawing/2016/5/11/chartex" xmlns:cx6="http://schemas.microsoft.com/office/drawing/2016/5/12/chartex" xmlns:cx7="http://schemas.microsoft.com/office/drawing/2016/5/13/chartex" xmlns:cx8="http://schemas.microsoft.com/office/drawing/2016/5/14/chartex" xmlns:mc="http://schemas.openxmlformats.org/markup-compatibility/2006" xmlns:aink="http://schemas.microsoft.com/office/drawing/2016/ink" xmlns:am3d="http://schemas.microsoft.com/office/drawing/2017/model3d" xmlns:o="urn:schemas-microsoft-com:office:office" xmlns:oel="http://schemas.microsoft.com/office/2019/extlst" xmlns:r="http://schemas.openxmlformats.org/officeDocument/2006/relationships" xmlns:m="http://schemas.openxmlformats.org/officeDocument/2006/math" xmlns:v="urn:schemas-microsoft-com:vml" xmlns:wp14="http://schemas.microsoft.com/office/word/2010/wordprocessingDrawing" xmlns:wp="http://schemas.openxmlformats.org/drawingml/2006/wordprocessingDrawing" xmlns:w10="urn:schemas-microsoft-com:office:word" xmlns:w="http://schemas.openxmlformats.org/wordprocessingml/2006/main" xmlns:w14="http://schemas.microsoft.com/office/word/2010/wordml" xmlns:w15="http://schemas.microsoft.com/office/word/2012/wordml" xmlns:w16cex="http://schemas.microsoft.com/office/word/2018/wordml/cex" xmlns:w16cid="http://schemas.microsoft.com/office/word/2016/wordml/cid" xmlns:w16="http://schemas.microsoft.com/office/word/2018/wordml" xmlns:w16sdtdh="http://schemas.microsoft.com/office/word/2020/wordml/sdtdatahash" xmlns:w16se="http://schemas.microsoft.com/office/word/2015/wordml/symex" xmlns:wpg="http://schemas.microsoft.com/office/word/2010/wordprocessingGroup" xmlns:wpi="http://schemas.microsoft.com/office/word/2010/wordprocessingInk" xmlns:wne="http://schemas.microsoft.com/office/word/2006/wordml" xmlns:wps="http://schemas.microsoft.com/office/word/2010/wordprocessingShape" mc:Ignorable="w14 w15 w16se w16cid w16 w16cex w16sdtdh wp14">
+<w:hdr xmlns:wpc="http://schemas.microsoft.com/office/word/2010/wordprocessingCanvas" xmlns:cx="http://schemas.microsoft.com/office/drawing/2014/chartex" xmlns:cx1="http://schemas.microsoft.com/office/drawing/2015/9/8/chartex" xmlns:cx2="http://schemas.microsoft.com/office/drawing/2015/10/21/chartex" xmlns:cx3="http://schemas.microsoft.com/office/drawing/2016/5/9/chartex" xmlns:cx4="http://schemas.microsoft.com/office/drawing/2016/5/10/chartex" xmlns:cx5="http://schemas.microsoft.com/office/drawing/2016/5/11/chartex" xmlns:cx6="http://schemas.microsoft.com/office/drawing/2016/5/12/chartex" xmlns:cx7="http://schemas.microsoft.com/office/drawing/2016/5/13/chartex" xmlns:cx8="http://schemas.microsoft.com/office/drawing/2016/5/14/chartex" xmlns:mc="http://schemas.openxmlformats.org/markup-compatibility/2006" xmlns:aink="http://schemas.microsoft.com/office/drawing/2016/ink" xmlns:am3d="http://schemas.microsoft.com/office/drawing/2017/model3d" xmlns:o="urn:schemas-microsoft-com:office:office" xmlns:oel="http://schemas.microsoft.com/office/2019/extlst" xmlns:r="http://schemas.openxmlformats.org/officeDocument/2006/relationships" xmlns:m="http://schemas.openxmlformats.org/officeDocument/2006/math" xmlns:v="urn:schemas-microsoft-com:vml" xmlns:wp14="http://schemas.microsoft.com/office/word/2010/wordprocessingDrawing" xmlns:wp="http://schemas.openxmlformats.org/drawingml/2006/wordprocessingDrawing" xmlns:w10="urn:schemas-microsoft-com:office:word" xmlns:w="http://schemas.openxmlformats.org/wordprocessingml/2006/main" xmlns:w14="http://schemas.microsoft.com/office/word/2010/wordml" xmlns:w15="http://schemas.microsoft.com/office/word/2012/wordml" xmlns:w16cex="http://schemas.microsoft.com/office/word/2018/wordml/cex" xmlns:w16cid="http://schemas.microsoft.com/office/word/2016/wordml/cid" xmlns:w16="http://schemas.microsoft.com/office/word/2018/wordml" xmlns:w16du="http://schemas.microsoft.com/office/word/2023/wordml/word16du" xmlns:w16sdtdh="http://schemas.microsoft.com/office/word/2020/wordml/sdtdatahash" xmlns:w16se="http://schemas.microsoft.com/office/word/2015/wordml/symex" xmlns:wpg="http://schemas.microsoft.com/office/word/2010/wordprocessingGroup" xmlns:wpi="http://schemas.microsoft.com/office/word/2010/wordprocessingInk" xmlns:wne="http://schemas.microsoft.com/office/word/2006/wordml" xmlns:wps="http://schemas.microsoft.com/office/word/2010/wordprocessingShape" mc:Ignorable="w14 w15 w16se w16cid w16 w16cex w16sdtdh w16du wp14">
   <w:p>
     <w:pPr>
       <w:pStyle w:val="Header"/>
@@ -7080,7 +7094,7 @@
 </file>
 
 <file path=word/numbering.xml><?xml version="1.0" encoding="utf-8"?>
-<w:numbering xmlns:wpc="http://schemas.microsoft.com/office/word/2010/wordprocessingCanvas" xmlns:cx="http://schemas.microsoft.com/office/drawing/2014/chartex" xmlns:cx1="http://schemas.microsoft.com/office/drawing/2015/9/8/chartex" xmlns:cx2="http://schemas.microsoft.com/office/drawing/2015/10/21/chartex" xmlns:cx3="http://schemas.microsoft.com/office/drawing/2016/5/9/chartex" xmlns:cx4="http://schemas.microsoft.com/office/drawing/2016/5/10/chartex" xmlns:cx5="http://schemas.microsoft.com/office/drawing/2016/5/11/chartex" xmlns:cx6="http://schemas.microsoft.com/office/drawing/2016/5/12/chartex" xmlns:cx7="http://schemas.microsoft.com/office/drawing/2016/5/13/chartex" xmlns:cx8="http://schemas.microsoft.com/office/drawing/2016/5/14/chartex" xmlns:mc="http://schemas.openxmlformats.org/markup-compatibility/2006" xmlns:aink="http://schemas.microsoft.com/office/drawing/2016/ink" xmlns:am3d="http://schemas.microsoft.com/office/drawing/2017/model3d" xmlns:o="urn:schemas-microsoft-com:office:office" xmlns:oel="http://schemas.microsoft.com/office/2019/extlst" xmlns:r="http://schemas.openxmlformats.org/officeDocument/2006/relationships" xmlns:m="http://schemas.openxmlformats.org/officeDocument/2006/math" xmlns:v="urn:schemas-microsoft-com:vml" xmlns:wp14="http://schemas.microsoft.com/office/word/2010/wordprocessingDrawing" xmlns:wp="http://schemas.openxmlformats.org/drawingml/2006/wordprocessingDrawing" xmlns:w10="urn:schemas-microsoft-com:office:word" xmlns:w="http://schemas.openxmlformats.org/wordprocessingml/2006/main" xmlns:w14="http://schemas.microsoft.com/office/word/2010/wordml" xmlns:w15="http://schemas.microsoft.com/office/word/2012/wordml" xmlns:w16cex="http://schemas.microsoft.com/office/word/2018/wordml/cex" xmlns:w16cid="http://schemas.microsoft.com/office/word/2016/wordml/cid" xmlns:w16="http://schemas.microsoft.com/office/word/2018/wordml" xmlns:w16sdtdh="http://schemas.microsoft.com/office/word/2020/wordml/sdtdatahash" xmlns:w16se="http://schemas.microsoft.com/office/word/2015/wordml/symex" xmlns:wpg="http://schemas.microsoft.com/office/word/2010/wordprocessingGroup" xmlns:wpi="http://schemas.microsoft.com/office/word/2010/wordprocessingInk" xmlns:wne="http://schemas.microsoft.com/office/word/2006/wordml" xmlns:wps="http://schemas.microsoft.com/office/word/2010/wordprocessingShape" mc:Ignorable="w14 w15 w16se w16cid w16 w16cex w16sdtdh wp14">
+<w:numbering xmlns:wpc="http://schemas.microsoft.com/office/word/2010/wordprocessingCanvas" xmlns:cx="http://schemas.microsoft.com/office/drawing/2014/chartex" xmlns:cx1="http://schemas.microsoft.com/office/drawing/2015/9/8/chartex" xmlns:cx2="http://schemas.microsoft.com/office/drawing/2015/10/21/chartex" xmlns:cx3="http://schemas.microsoft.com/office/drawing/2016/5/9/chartex" xmlns:cx4="http://schemas.microsoft.com/office/drawing/2016/5/10/chartex" xmlns:cx5="http://schemas.microsoft.com/office/drawing/2016/5/11/chartex" xmlns:cx6="http://schemas.microsoft.com/office/drawing/2016/5/12/chartex" xmlns:cx7="http://schemas.microsoft.com/office/drawing/2016/5/13/chartex" xmlns:cx8="http://schemas.microsoft.com/office/drawing/2016/5/14/chartex" xmlns:mc="http://schemas.openxmlformats.org/markup-compatibility/2006" xmlns:aink="http://schemas.microsoft.com/office/drawing/2016/ink" xmlns:am3d="http://schemas.microsoft.com/office/drawing/2017/model3d" xmlns:o="urn:schemas-microsoft-com:office:office" xmlns:oel="http://schemas.microsoft.com/office/2019/extlst" xmlns:r="http://schemas.openxmlformats.org/officeDocument/2006/relationships" xmlns:m="http://schemas.openxmlformats.org/officeDocument/2006/math" xmlns:v="urn:schemas-microsoft-com:vml" xmlns:wp14="http://schemas.microsoft.com/office/word/2010/wordprocessingDrawing" xmlns:wp="http://schemas.openxmlformats.org/drawingml/2006/wordprocessingDrawing" xmlns:w10="urn:schemas-microsoft-com:office:word" xmlns:w="http://schemas.openxmlformats.org/wordprocessingml/2006/main" xmlns:w14="http://schemas.microsoft.com/office/word/2010/wordml" xmlns:w15="http://schemas.microsoft.com/office/word/2012/wordml" xmlns:w16cex="http://schemas.microsoft.com/office/word/2018/wordml/cex" xmlns:w16cid="http://schemas.microsoft.com/office/word/2016/wordml/cid" xmlns:w16="http://schemas.microsoft.com/office/word/2018/wordml" xmlns:w16du="http://schemas.microsoft.com/office/word/2023/wordml/word16du" xmlns:w16sdtdh="http://schemas.microsoft.com/office/word/2020/wordml/sdtdatahash" xmlns:w16se="http://schemas.microsoft.com/office/word/2015/wordml/symex" xmlns:wpg="http://schemas.microsoft.com/office/word/2010/wordprocessingGroup" xmlns:wpi="http://schemas.microsoft.com/office/word/2010/wordprocessingInk" xmlns:wne="http://schemas.microsoft.com/office/word/2006/wordml" xmlns:wps="http://schemas.microsoft.com/office/word/2010/wordprocessingShape" mc:Ignorable="w14 w15 w16se w16cid w16 w16cex w16sdtdh w16du wp14">
   <w:abstractNum w:abstractNumId="0" w15:restartNumberingAfterBreak="0">
     <w:nsid w:val="00000001"/>
     <w:multiLevelType w:val="multilevel"/>
@@ -8283,7 +8297,7 @@
 </file>
 
 <file path=word/styles.xml><?xml version="1.0" encoding="utf-8"?>
-<w:styles xmlns:mc="http://schemas.openxmlformats.org/markup-compatibility/2006" xmlns:r="http://schemas.openxmlformats.org/officeDocument/2006/relationships" xmlns:w="http://schemas.openxmlformats.org/wordprocessingml/2006/main" xmlns:w14="http://schemas.microsoft.com/office/word/2010/wordml" xmlns:w15="http://schemas.microsoft.com/office/word/2012/wordml" xmlns:w16cex="http://schemas.microsoft.com/office/word/2018/wordml/cex" xmlns:w16cid="http://schemas.microsoft.com/office/word/2016/wordml/cid" xmlns:w16="http://schemas.microsoft.com/office/word/2018/wordml" xmlns:w16sdtdh="http://schemas.microsoft.com/office/word/2020/wordml/sdtdatahash" xmlns:w16se="http://schemas.microsoft.com/office/word/2015/wordml/symex" mc:Ignorable="w14 w15 w16se w16cid w16 w16cex w16sdtdh">
+<w:styles xmlns:mc="http://schemas.openxmlformats.org/markup-compatibility/2006" xmlns:r="http://schemas.openxmlformats.org/officeDocument/2006/relationships" xmlns:w="http://schemas.openxmlformats.org/wordprocessingml/2006/main" xmlns:w14="http://schemas.microsoft.com/office/word/2010/wordml" xmlns:w15="http://schemas.microsoft.com/office/word/2012/wordml" xmlns:w16cex="http://schemas.microsoft.com/office/word/2018/wordml/cex" xmlns:w16cid="http://schemas.microsoft.com/office/word/2016/wordml/cid" xmlns:w16="http://schemas.microsoft.com/office/word/2018/wordml" xmlns:w16du="http://schemas.microsoft.com/office/word/2023/wordml/word16du" xmlns:w16sdtdh="http://schemas.microsoft.com/office/word/2020/wordml/sdtdatahash" xmlns:w16se="http://schemas.microsoft.com/office/word/2015/wordml/symex" mc:Ignorable="w14 w15 w16se w16cid w16 w16cex w16sdtdh w16du">
   <w:docDefaults>
     <w:rPrDefault>
       <w:rPr>
@@ -10253,6 +10267,15 @@
 </file>
 
 <file path=customXml/item1.xml><?xml version="1.0" encoding="utf-8"?>
+<?mso-contentType ?>
+<FormTemplates xmlns="http://schemas.microsoft.com/sharepoint/v3/contenttype/forms">
+  <Display>DocumentLibraryForm</Display>
+  <Edit>DocumentLibraryForm</Edit>
+  <New>DocumentLibraryForm</New>
+</FormTemplates>
+</file>
+
+<file path=customXml/item2.xml><?xml version="1.0" encoding="utf-8"?>
 <p:properties xmlns:p="http://schemas.microsoft.com/office/2006/metadata/properties" xmlns:xsi="http://www.w3.org/2001/XMLSchema-instance" xmlns:pc="http://schemas.microsoft.com/office/infopath/2007/PartnerControls">
   <documentManagement>
     <lcf76f155ced4ddcb4097134ff3c332f xmlns="66dcf9b9-f409-431f-af51-841b168b1d45">
@@ -10270,7 +10293,7 @@
 </p:properties>
 </file>
 
-<file path=customXml/item2.xml><?xml version="1.0" encoding="utf-8"?>
+<file path=customXml/item3.xml><?xml version="1.0" encoding="utf-8"?>
 <ct:contentTypeSchema xmlns:ct="http://schemas.microsoft.com/office/2006/metadata/contentType" xmlns:ma="http://schemas.microsoft.com/office/2006/metadata/properties/metaAttributes" ct:_="" ma:_="" ma:contentTypeName="Document" ma:contentTypeID="0x01010078DEAEFA835F6E48B8B4AC3C4BC7050C" ma:contentTypeVersion="18" ma:contentTypeDescription="Create a new document." ma:contentTypeScope="" ma:versionID="22e62a22e574d25413ae995835e60333">
   <xsd:schema xmlns:xsd="http://www.w3.org/2001/XMLSchema" xmlns:xs="http://www.w3.org/2001/XMLSchema" xmlns:p="http://schemas.microsoft.com/office/2006/metadata/properties" xmlns:ns2="66dcf9b9-f409-431f-af51-841b168b1d45" xmlns:ns3="db2251fd-9fb3-45ff-8d4e-60a325a0cb15" targetNamespace="http://schemas.microsoft.com/office/2006/metadata/properties" ma:root="true" ma:fieldsID="0ccf9500576cc7290ac13b92881fb3e0" ns2:_="" ns3:_="">
     <xsd:import namespace="66dcf9b9-f409-431f-af51-841b168b1d45"/>
@@ -10525,16 +10548,15 @@
 </ct:contentTypeSchema>
 </file>
 
-<file path=customXml/item3.xml><?xml version="1.0" encoding="utf-8"?>
-<?mso-contentType ?>
-<FormTemplates xmlns="http://schemas.microsoft.com/sharepoint/v3/contenttype/forms">
-  <Display>DocumentLibraryForm</Display>
-  <Edit>DocumentLibraryForm</Edit>
-  <New>DocumentLibraryForm</New>
-</FormTemplates>
+<file path=customXml/itemProps1.xml><?xml version="1.0" encoding="utf-8"?>
+<ds:datastoreItem xmlns:ds="http://schemas.openxmlformats.org/officeDocument/2006/customXml" ds:itemID="{BDB3D582-DB7E-44A8-B320-604FD364F400}">
+  <ds:schemaRefs>
+    <ds:schemaRef ds:uri="http://schemas.microsoft.com/sharepoint/v3/contenttype/forms"/>
+  </ds:schemaRefs>
+</ds:datastoreItem>
 </file>
 
-<file path=customXml/itemProps1.xml><?xml version="1.0" encoding="utf-8"?>
+<file path=customXml/itemProps2.xml><?xml version="1.0" encoding="utf-8"?>
 <ds:datastoreItem xmlns:ds="http://schemas.openxmlformats.org/officeDocument/2006/customXml" ds:itemID="{C6C8C642-79CF-4732-B08B-4B1CC42DC92D}">
   <ds:schemaRefs>
     <ds:schemaRef ds:uri="http://schemas.microsoft.com/office/2006/metadata/properties"/>
@@ -10545,7 +10567,7 @@
 </ds:datastoreItem>
 </file>
 
-<file path=customXml/itemProps2.xml><?xml version="1.0" encoding="utf-8"?>
+<file path=customXml/itemProps3.xml><?xml version="1.0" encoding="utf-8"?>
 <ds:datastoreItem xmlns:ds="http://schemas.openxmlformats.org/officeDocument/2006/customXml" ds:itemID="{702E398E-E2FC-4490-89C6-E35D84D51E7B}">
   <ds:schemaRefs>
     <ds:schemaRef ds:uri="http://schemas.microsoft.com/office/2006/metadata/contentType"/>
@@ -10564,14 +10586,6 @@
 </ds:datastoreItem>
 </file>
 
-<file path=customXml/itemProps3.xml><?xml version="1.0" encoding="utf-8"?>
-<ds:datastoreItem xmlns:ds="http://schemas.openxmlformats.org/officeDocument/2006/customXml" ds:itemID="{BDB3D582-DB7E-44A8-B320-604FD364F400}">
-  <ds:schemaRefs>
-    <ds:schemaRef ds:uri="http://schemas.microsoft.com/sharepoint/v3/contenttype/forms"/>
-  </ds:schemaRefs>
-</ds:datastoreItem>
-</file>
-
 <file path=docMetadata/LabelInfo.xml><?xml version="1.0" encoding="utf-8"?>
 <clbl:labelList xmlns:clbl="http://schemas.microsoft.com/office/2020/mipLabelMetadata">
   <clbl:label id="{fad42abb-dfda-43f0-9120-b18e6e86169d}" enabled="0" method="" siteId="{fad42abb-dfda-43f0-9120-b18e6e86169d}" removed="1"/>

</xml_diff>